<commit_message>
MAJ du soir, bonsoir
</commit_message>
<xml_diff>
--- a/C.V. EWA - Consultant Technico-Fonctionnel Salesforce.docx
+++ b/C.V. EWA - Consultant Technico-Fonctionnel Salesforce.docx
@@ -970,6 +970,7 @@
         </w:tc>
       </w:tr>
     </w:tbl>
+    <w:p/>
     <w:p/>
     <w:p/>
     <w:p/>
@@ -1034,6 +1035,7 @@
               <w:pStyle w:val="TitrePartieCV"/>
             </w:pPr>
             <w:r>
+              <w:lastRenderedPageBreak/>
               <w:t>Expériences professionnelles</w:t>
             </w:r>
           </w:p>
@@ -1264,7 +1266,25 @@
               <w:rPr>
                 <w:bCs/>
               </w:rPr>
-              <w:t xml:space="preserve"> Dans le cadre de l’évolution de son SI, EDF cherche à</w:t>
+              <w:t xml:space="preserve"> Face à la concurrence sur le marché de l’énergie, EDF cherche à faire évoluer son activité B2B. </w:t>
+            </w:r>
+            <w:r>
+              <w:rPr>
+                <w:bCs/>
+              </w:rPr>
+              <w:t xml:space="preserve">Dans le cadre de </w:t>
+            </w:r>
+            <w:r>
+              <w:rPr>
+                <w:bCs/>
+              </w:rPr>
+              <w:t xml:space="preserve">cette </w:t>
+            </w:r>
+            <w:r>
+              <w:rPr>
+                <w:bCs/>
+              </w:rPr>
+              <w:t>évolution, EDF cherche à</w:t>
             </w:r>
             <w:r>
               <w:rPr>
@@ -1276,13 +1296,25 @@
               <w:rPr>
                 <w:bCs/>
               </w:rPr>
-              <w:t>CRM pour lui permettre de mieux développer son activité B2B</w:t>
-            </w:r>
-            <w:r>
-              <w:rPr>
-                <w:bCs/>
-              </w:rPr>
-              <w:t xml:space="preserve">. Leur choix s’est dirigé vers Sales Cloud. </w:t>
+              <w:t>CRM</w:t>
+            </w:r>
+            <w:r>
+              <w:rPr>
+                <w:bCs/>
+              </w:rPr>
+              <w:t xml:space="preserve"> par la Salesforce</w:t>
+            </w:r>
+            <w:r>
+              <w:rPr>
+                <w:bCs/>
+              </w:rPr>
+              <w:t>.</w:t>
+            </w:r>
+            <w:r>
+              <w:rPr>
+                <w:bCs/>
+              </w:rPr>
+              <w:t xml:space="preserve"> </w:t>
             </w:r>
           </w:p>
           <w:p>
@@ -1330,22 +1362,8 @@
               <w:rPr>
                 <w:bCs/>
               </w:rPr>
-              <w:t xml:space="preserve">Assurer le macro-chiffrage des </w:t>
-            </w:r>
-            <w:proofErr w:type="spellStart"/>
-            <w:r>
-              <w:rPr>
-                <w:bCs/>
-              </w:rPr>
-              <w:t>F</w:t>
-            </w:r>
-            <w:r>
-              <w:rPr>
-                <w:bCs/>
-              </w:rPr>
-              <w:t>eatures</w:t>
-            </w:r>
-            <w:proofErr w:type="spellEnd"/>
+              <w:t>Gestion de l’intégration continue</w:t>
+            </w:r>
           </w:p>
           <w:p>
             <w:pPr>
@@ -1362,7 +1380,7 @@
               <w:rPr>
                 <w:bCs/>
               </w:rPr>
-              <w:t xml:space="preserve">Découpage des </w:t>
+              <w:t xml:space="preserve">Assurer le macro-chiffrage des </w:t>
             </w:r>
             <w:proofErr w:type="spellStart"/>
             <w:r>
@@ -1378,12 +1396,6 @@
               <w:t>eatures</w:t>
             </w:r>
             <w:proofErr w:type="spellEnd"/>
-            <w:r>
-              <w:rPr>
-                <w:bCs/>
-              </w:rPr>
-              <w:t xml:space="preserve"> en User Stories</w:t>
-            </w:r>
           </w:p>
           <w:p>
             <w:pPr>
@@ -1426,8 +1438,6 @@
               </w:rPr>
               <w:t>Encadrement des juniors et des nouveaux arrivants.</w:t>
             </w:r>
-            <w:bookmarkStart w:id="0" w:name="_GoBack"/>
-            <w:bookmarkEnd w:id="0"/>
           </w:p>
           <w:p>
             <w:pPr>
@@ -1534,6 +1544,13 @@
                 <w:lang w:val="en-US"/>
               </w:rPr>
               <w:t>tudio Code</w:t>
+            </w:r>
+            <w:r>
+              <w:rPr>
+                <w:bCs/>
+                <w:lang w:val="en-US"/>
+              </w:rPr>
+              <w:t>, SFDX</w:t>
             </w:r>
           </w:p>
         </w:tc>
@@ -1923,14 +1940,21 @@
           <w:p>
             <w:pPr>
               <w:pStyle w:val="CorpsCV"/>
-            </w:pPr>
-            <w:r>
-              <w:rPr>
+              <w:rPr>
+                <w:b/>
+              </w:rPr>
+            </w:pPr>
+            <w:r>
+              <w:rPr>
+                <w:b/>
                 <w:bCs/>
               </w:rPr>
               <w:t>Consultant Salesforce :</w:t>
             </w:r>
             <w:r>
+              <w:rPr>
+                <w:b/>
+              </w:rPr>
               <w:t xml:space="preserve"> </w:t>
             </w:r>
           </w:p>
@@ -2272,9 +2296,18 @@
             </w:pPr>
             <w:r>
               <w:rPr>
-                <w:bCs/>
-              </w:rPr>
-              <w:t xml:space="preserve">Cadre de la mission : </w:t>
+                <w:rFonts w:ascii="Arial" w:hAnsi="Arial" w:cs="Arial"/>
+                <w:bCs/>
+                <w:sz w:val="20"/>
+              </w:rPr>
+              <w:t>Cadre de la mission :</w:t>
+            </w:r>
+            <w:r>
+              <w:rPr>
+                <w:bCs/>
+                <w:sz w:val="20"/>
+              </w:rPr>
+              <w:t xml:space="preserve"> </w:t>
             </w:r>
             <w:r>
               <w:rPr>
@@ -2308,9 +2341,18 @@
             </w:pPr>
             <w:r>
               <w:rPr>
-                <w:bCs/>
-              </w:rPr>
-              <w:t xml:space="preserve">Objectif de la mission : </w:t>
+                <w:rFonts w:ascii="Arial" w:hAnsi="Arial" w:cs="Arial"/>
+                <w:bCs/>
+                <w:sz w:val="20"/>
+                <w:szCs w:val="20"/>
+              </w:rPr>
+              <w:t>Objectif de la mission :</w:t>
+            </w:r>
+            <w:r>
+              <w:rPr>
+                <w:bCs/>
+              </w:rPr>
+              <w:t xml:space="preserve"> </w:t>
             </w:r>
             <w:r>
               <w:rPr>
@@ -2608,7 +2650,7 @@
               <w:rPr>
                 <w:bCs/>
               </w:rPr>
-              <w:t>9 mois</w:t>
+              <w:t>Septembre 2016 – Juin 2017</w:t>
             </w:r>
             <w:r>
               <w:rPr>
@@ -2690,7 +2732,14 @@
               <w:rPr>
                 <w:bCs/>
               </w:rPr>
-              <w:t>Objectif de la mission : Dans le cadre des échanges avec les équipes métiers, l’objectif est d’assurer une réponse technique aux demandes de ces dernières et ceux en adéquation avec la vision du responsable projet. Un ensemble de tâches sont aussi présentes :</w:t>
+              <w:t xml:space="preserve">Objectif de la mission : Dans le cadre des échanges avec les équipes métiers, l’objectif est d’assurer une réponse technique aux demandes de </w:t>
+            </w:r>
+            <w:r>
+              <w:rPr>
+                <w:bCs/>
+              </w:rPr>
+              <w:lastRenderedPageBreak/>
+              <w:t>ces dernières et ceux en adéquation avec la vision du responsable projet. Un ensemble de tâches sont aussi présentes :</w:t>
             </w:r>
           </w:p>
           <w:p>
@@ -2708,7 +2757,6 @@
               <w:rPr>
                 <w:bCs/>
               </w:rPr>
-              <w:lastRenderedPageBreak/>
               <w:t>Rédaction de spécification.</w:t>
             </w:r>
           </w:p>
@@ -2828,18 +2876,27 @@
                 <w:lang w:val="en-US"/>
               </w:rPr>
             </w:pPr>
+            <w:proofErr w:type="gramStart"/>
             <w:r>
               <w:rPr>
                 <w:bCs/>
                 <w:lang w:val="en-US"/>
               </w:rPr>
-              <w:t xml:space="preserve">IDE : </w:t>
-            </w:r>
+              <w:t>IDE :</w:t>
+            </w:r>
+            <w:proofErr w:type="gramEnd"/>
             <w:r>
               <w:rPr>
                 <w:bCs/>
                 <w:lang w:val="en-US"/>
               </w:rPr>
+              <w:t xml:space="preserve"> </w:t>
+            </w:r>
+            <w:r>
+              <w:rPr>
+                <w:bCs/>
+                <w:lang w:val="en-US"/>
+              </w:rPr>
               <w:t>Sublime Text 3 avec Mavens Mate, Ant</w:t>
             </w:r>
             <w:r>
@@ -2849,16 +2906,6 @@
               </w:rPr>
               <w:t>, Talend Open Studio</w:t>
             </w:r>
-          </w:p>
-          <w:p>
-            <w:pPr>
-              <w:pStyle w:val="CorpsCV"/>
-              <w:ind w:left="1080"/>
-              <w:rPr>
-                <w:bCs/>
-                <w:lang w:val="en-US"/>
-              </w:rPr>
-            </w:pPr>
           </w:p>
         </w:tc>
       </w:tr>
@@ -2934,7 +2981,19 @@
               <w:rPr>
                 <w:bCs/>
               </w:rPr>
-              <w:t>(4.5 mois)</w:t>
+              <w:t>(</w:t>
+            </w:r>
+            <w:r>
+              <w:rPr>
+                <w:bCs/>
+              </w:rPr>
+              <w:t>Février 2016 – Juillet 2017</w:t>
+            </w:r>
+            <w:r>
+              <w:rPr>
+                <w:bCs/>
+              </w:rPr>
+              <w:t>)</w:t>
             </w:r>
           </w:p>
         </w:tc>
@@ -3233,7 +3292,37 @@
               <w:rPr>
                 <w:bCs/>
               </w:rPr>
-              <w:t xml:space="preserve"> (2 ans sur la période 2014-2015)</w:t>
+              <w:t xml:space="preserve"> Group</w:t>
+            </w:r>
+            <w:r>
+              <w:rPr>
+                <w:bCs/>
+              </w:rPr>
+              <w:t xml:space="preserve"> (</w:t>
+            </w:r>
+            <w:r>
+              <w:rPr>
+                <w:bCs/>
+              </w:rPr>
+              <w:t xml:space="preserve">Décembre </w:t>
+            </w:r>
+            <w:r>
+              <w:rPr>
+                <w:bCs/>
+              </w:rPr>
+              <w:t>201</w:t>
+            </w:r>
+            <w:r>
+              <w:rPr>
+                <w:bCs/>
+              </w:rPr>
+              <w:t>2 – Décembre 2015</w:t>
+            </w:r>
+            <w:r>
+              <w:rPr>
+                <w:bCs/>
+              </w:rPr>
+              <w:t>)</w:t>
             </w:r>
           </w:p>
         </w:tc>
@@ -3259,13 +3348,7 @@
               <w:rPr>
                 <w:bCs/>
               </w:rPr>
-              <w:t>Care Center</w:t>
-            </w:r>
-            <w:r>
-              <w:rPr>
-                <w:bCs/>
-              </w:rPr>
-              <w:t xml:space="preserve"> Manpower</w:t>
+              <w:t>Mise en place et évolution du CRM interne</w:t>
             </w:r>
             <w:r>
               <w:rPr>
@@ -3289,13 +3372,65 @@
               <w:rPr>
                 <w:bCs/>
               </w:rPr>
-              <w:t>Cadre de la mission : Dans le cadre du suivi de la situation social et sécuritaire de ses agences, Manpower avait besoin de disposer d’un outil lui permettant de récupérer et analyser les informations que ces dernières lui remontent. C’</w:t>
-            </w:r>
-            <w:r>
-              <w:rPr>
-                <w:bCs/>
-              </w:rPr>
-              <w:t>est ajouté à ce besoin le suivit de l’image de la marque « Manpower » sur les réseaux sociaux.</w:t>
+              <w:t xml:space="preserve">Cadre de la mission : </w:t>
+            </w:r>
+            <w:proofErr w:type="spellStart"/>
+            <w:r>
+              <w:rPr>
+                <w:bCs/>
+              </w:rPr>
+              <w:t>Experis</w:t>
+            </w:r>
+            <w:proofErr w:type="spellEnd"/>
+            <w:r>
+              <w:rPr>
+                <w:bCs/>
+              </w:rPr>
+              <w:t xml:space="preserve"> IT est une filiale de Manpower. </w:t>
+            </w:r>
+            <w:r>
+              <w:rPr>
+                <w:bCs/>
+              </w:rPr>
+              <w:t>L’</w:t>
+            </w:r>
+            <w:r>
+              <w:rPr>
+                <w:bCs/>
+              </w:rPr>
+              <w:t xml:space="preserve">objectif </w:t>
+            </w:r>
+            <w:r>
+              <w:rPr>
+                <w:bCs/>
+              </w:rPr>
+              <w:t xml:space="preserve">de cette filiale </w:t>
+            </w:r>
+            <w:r>
+              <w:rPr>
+                <w:bCs/>
+              </w:rPr>
+              <w:t>e</w:t>
+            </w:r>
+            <w:r>
+              <w:rPr>
+                <w:bCs/>
+              </w:rPr>
+              <w:t>st de développer une activité de consulting IT. C’est avec cet volonté qu’</w:t>
+            </w:r>
+            <w:proofErr w:type="spellStart"/>
+            <w:r>
+              <w:rPr>
+                <w:bCs/>
+              </w:rPr>
+              <w:t>Experis</w:t>
+            </w:r>
+            <w:proofErr w:type="spellEnd"/>
+            <w:r>
+              <w:rPr>
+                <w:bCs/>
+              </w:rPr>
+              <w:t xml:space="preserve"> IT à investie dans un CRM pour suivre son activité commerciale : leur choix s’est porté sur Salesforce. </w:t>
             </w:r>
           </w:p>
           <w:p>
@@ -3319,8 +3454,64 @@
               <w:rPr>
                 <w:bCs/>
               </w:rPr>
-              <w:t xml:space="preserve">L’objectif était d’assurer le développement des fonctionnalités demandés ainsi que la réalisation de la spécification. Une fois le roll-out du projet réalisé. Il fallut assurer le suivit des bugs mais aussi des évolutions. Les évolutions ont été proposées en retour du besoin émis par les équipes métiers </w:t>
-            </w:r>
+              <w:t>Mon travail sur la mission à beaucoup évoluer au fil du temps :</w:t>
+            </w:r>
+          </w:p>
+          <w:p>
+            <w:pPr>
+              <w:pStyle w:val="CorpsCV"/>
+              <w:numPr>
+                <w:ilvl w:val="1"/>
+                <w:numId w:val="10"/>
+              </w:numPr>
+              <w:rPr>
+                <w:bCs/>
+              </w:rPr>
+            </w:pPr>
+            <w:r>
+              <w:rPr>
+                <w:bCs/>
+              </w:rPr>
+              <w:t>Gagner de l’expérience sur les technologies.</w:t>
+            </w:r>
+          </w:p>
+          <w:p>
+            <w:pPr>
+              <w:pStyle w:val="CorpsCV"/>
+              <w:numPr>
+                <w:ilvl w:val="1"/>
+                <w:numId w:val="10"/>
+              </w:numPr>
+              <w:rPr>
+                <w:bCs/>
+              </w:rPr>
+            </w:pPr>
+            <w:r>
+              <w:rPr>
+                <w:bCs/>
+              </w:rPr>
+              <w:t>Développer une partie des éléments spécifiques</w:t>
+            </w:r>
+          </w:p>
+          <w:p>
+            <w:pPr>
+              <w:pStyle w:val="CorpsCV"/>
+              <w:numPr>
+                <w:ilvl w:val="1"/>
+                <w:numId w:val="10"/>
+              </w:numPr>
+              <w:rPr>
+                <w:bCs/>
+              </w:rPr>
+            </w:pPr>
+            <w:r>
+              <w:rPr>
+                <w:bCs/>
+              </w:rPr>
+              <w:t>Répondre aux besoins métiers.</w:t>
+            </w:r>
+            <w:bookmarkStart w:id="0" w:name="_GoBack"/>
+            <w:bookmarkEnd w:id="0"/>
           </w:p>
           <w:p>
             <w:pPr>
@@ -3390,1801 +3581,6 @@
                 <w:lang w:val="en-US"/>
               </w:rPr>
               <w:t>IDE : Eclipse avec plugin Force.com, Talend Open Studio</w:t>
-            </w:r>
-          </w:p>
-        </w:tc>
-      </w:tr>
-      <w:tr>
-        <w:tc>
-          <w:tcPr>
-            <w:tcW w:w="1796" w:type="dxa"/>
-            <w:vMerge/>
-            <w:tcBorders>
-              <w:top w:val="nil"/>
-              <w:left w:val="nil"/>
-              <w:bottom w:val="nil"/>
-              <w:right w:val="nil"/>
-            </w:tcBorders>
-            <w:shd w:val="clear" w:color="auto" w:fill="auto"/>
-          </w:tcPr>
-          <w:p>
-            <w:pPr>
-              <w:pStyle w:val="CorpsCV"/>
-              <w:rPr>
-                <w:lang w:val="en-US"/>
-              </w:rPr>
-            </w:pPr>
-          </w:p>
-        </w:tc>
-        <w:tc>
-          <w:tcPr>
-            <w:tcW w:w="1869" w:type="dxa"/>
-            <w:tcBorders>
-              <w:top w:val="nil"/>
-              <w:left w:val="nil"/>
-              <w:bottom w:val="nil"/>
-              <w:right w:val="nil"/>
-            </w:tcBorders>
-            <w:shd w:val="clear" w:color="auto" w:fill="auto"/>
-          </w:tcPr>
-          <w:p>
-            <w:pPr>
-              <w:pStyle w:val="CorpsCV"/>
-              <w:rPr>
-                <w:bCs/>
-              </w:rPr>
-            </w:pPr>
-            <w:r>
-              <w:rPr>
-                <w:bCs/>
-              </w:rPr>
-              <w:t>Interne</w:t>
-            </w:r>
-            <w:r>
-              <w:rPr>
-                <w:bCs/>
-              </w:rPr>
-              <w:t xml:space="preserve"> (2 ans sur la période 2014-2015)</w:t>
-            </w:r>
-          </w:p>
-        </w:tc>
-        <w:tc>
-          <w:tcPr>
-            <w:tcW w:w="7382" w:type="dxa"/>
-            <w:tcBorders>
-              <w:top w:val="nil"/>
-              <w:left w:val="nil"/>
-              <w:bottom w:val="nil"/>
-              <w:right w:val="nil"/>
-            </w:tcBorders>
-            <w:shd w:val="clear" w:color="auto" w:fill="auto"/>
-          </w:tcPr>
-          <w:p>
-            <w:pPr>
-              <w:pStyle w:val="CorpsCV"/>
-              <w:rPr>
-                <w:bCs/>
-              </w:rPr>
-            </w:pPr>
-            <w:r>
-              <w:rPr>
-                <w:bCs/>
-              </w:rPr>
-              <w:t>Instance interne d’</w:t>
-            </w:r>
-            <w:proofErr w:type="spellStart"/>
-            <w:r>
-              <w:rPr>
-                <w:bCs/>
-              </w:rPr>
-              <w:t>Experis</w:t>
-            </w:r>
-            <w:proofErr w:type="spellEnd"/>
-            <w:r>
-              <w:rPr>
-                <w:bCs/>
-              </w:rPr>
-              <w:t xml:space="preserve"> IT</w:t>
-            </w:r>
-            <w:r>
-              <w:rPr>
-                <w:bCs/>
-              </w:rPr>
-              <w:t> :</w:t>
-            </w:r>
-          </w:p>
-          <w:p>
-            <w:pPr>
-              <w:pStyle w:val="CorpsCV"/>
-              <w:numPr>
-                <w:ilvl w:val="0"/>
-                <w:numId w:val="11"/>
-              </w:numPr>
-              <w:rPr>
-                <w:bCs/>
-              </w:rPr>
-            </w:pPr>
-            <w:r>
-              <w:rPr>
-                <w:bCs/>
-              </w:rPr>
-              <w:t>Cadre de la mission</w:t>
-            </w:r>
-            <w:r>
-              <w:rPr>
-                <w:bCs/>
-              </w:rPr>
-              <w:t xml:space="preserve"> : </w:t>
-            </w:r>
-            <w:r>
-              <w:rPr>
-                <w:bCs/>
-              </w:rPr>
-              <w:t>Dans le c</w:t>
-            </w:r>
-            <w:r>
-              <w:rPr>
-                <w:bCs/>
-              </w:rPr>
-              <w:t xml:space="preserve">adre de son activité commercial, </w:t>
-            </w:r>
-            <w:proofErr w:type="spellStart"/>
-            <w:r>
-              <w:rPr>
-                <w:bCs/>
-              </w:rPr>
-              <w:t>Experis</w:t>
-            </w:r>
-            <w:proofErr w:type="spellEnd"/>
-            <w:r>
-              <w:rPr>
-                <w:bCs/>
-              </w:rPr>
-              <w:t xml:space="preserve"> IT a mis en place la solution CRM Salesforce. Il a donc fallu adapté Salesforce au processus des équipes commerciales d’</w:t>
-            </w:r>
-            <w:proofErr w:type="spellStart"/>
-            <w:r>
-              <w:rPr>
-                <w:bCs/>
-              </w:rPr>
-              <w:t>Experis</w:t>
-            </w:r>
-            <w:proofErr w:type="spellEnd"/>
-            <w:r>
-              <w:rPr>
-                <w:bCs/>
-              </w:rPr>
-              <w:t xml:space="preserve"> IT.</w:t>
-            </w:r>
-          </w:p>
-          <w:p>
-            <w:pPr>
-              <w:pStyle w:val="CorpsCV"/>
-              <w:numPr>
-                <w:ilvl w:val="0"/>
-                <w:numId w:val="11"/>
-              </w:numPr>
-              <w:rPr>
-                <w:bCs/>
-              </w:rPr>
-            </w:pPr>
-            <w:r>
-              <w:rPr>
-                <w:bCs/>
-              </w:rPr>
-              <w:t>Objectif de la mission : L’objectif a été de réaliser les développements requis pour la mise en place de l’</w:t>
-            </w:r>
-            <w:proofErr w:type="spellStart"/>
-            <w:r>
-              <w:rPr>
-                <w:bCs/>
-              </w:rPr>
-              <w:t>org</w:t>
-            </w:r>
-            <w:proofErr w:type="spellEnd"/>
-            <w:r>
-              <w:rPr>
-                <w:bCs/>
-              </w:rPr>
-              <w:t xml:space="preserve"> Salesforce. Une fois l’instance mise en place, il a aussi fallu assurer le support N1 à N3 pour les utilisateurs de l’application.</w:t>
-            </w:r>
-          </w:p>
-          <w:p>
-            <w:pPr>
-              <w:pStyle w:val="CorpsCV"/>
-              <w:numPr>
-                <w:ilvl w:val="0"/>
-                <w:numId w:val="11"/>
-              </w:numPr>
-              <w:rPr>
-                <w:bCs/>
-              </w:rPr>
-            </w:pPr>
-            <w:r>
-              <w:rPr>
-                <w:bCs/>
-              </w:rPr>
-              <w:t>Environnement :</w:t>
-            </w:r>
-          </w:p>
-          <w:p>
-            <w:pPr>
-              <w:pStyle w:val="CorpsCV"/>
-              <w:numPr>
-                <w:ilvl w:val="1"/>
-                <w:numId w:val="11"/>
-              </w:numPr>
-              <w:rPr>
-                <w:bCs/>
-              </w:rPr>
-            </w:pPr>
-            <w:r>
-              <w:rPr>
-                <w:bCs/>
-              </w:rPr>
-              <w:t xml:space="preserve">Langage : Apex, </w:t>
-            </w:r>
-            <w:proofErr w:type="spellStart"/>
-            <w:r>
-              <w:rPr>
-                <w:bCs/>
-              </w:rPr>
-              <w:t>VisualForce</w:t>
-            </w:r>
-            <w:proofErr w:type="spellEnd"/>
-            <w:r>
-              <w:rPr>
-                <w:bCs/>
-              </w:rPr>
-              <w:t>, HTML5, Javascript, CSS</w:t>
-            </w:r>
-          </w:p>
-          <w:p>
-            <w:pPr>
-              <w:pStyle w:val="CorpsCV"/>
-              <w:numPr>
-                <w:ilvl w:val="1"/>
-                <w:numId w:val="11"/>
-              </w:numPr>
-              <w:rPr>
-                <w:bCs/>
-                <w:lang w:val="en-US"/>
-              </w:rPr>
-            </w:pPr>
-            <w:r>
-              <w:rPr>
-                <w:bCs/>
-                <w:lang w:val="en-US"/>
-              </w:rPr>
-              <w:t>IDE : Eclipse avec plugin Force.com, Talend Open Studio</w:t>
-            </w:r>
-          </w:p>
-        </w:tc>
-      </w:tr>
-      <w:tr>
-        <w:tc>
-          <w:tcPr>
-            <w:tcW w:w="1796" w:type="dxa"/>
-            <w:vMerge/>
-            <w:tcBorders>
-              <w:top w:val="nil"/>
-              <w:left w:val="nil"/>
-              <w:bottom w:val="nil"/>
-              <w:right w:val="nil"/>
-            </w:tcBorders>
-            <w:shd w:val="clear" w:color="auto" w:fill="auto"/>
-          </w:tcPr>
-          <w:p>
-            <w:pPr>
-              <w:pStyle w:val="CorpsCV"/>
-              <w:rPr>
-                <w:lang w:val="en-US"/>
-              </w:rPr>
-            </w:pPr>
-          </w:p>
-        </w:tc>
-        <w:tc>
-          <w:tcPr>
-            <w:tcW w:w="1869" w:type="dxa"/>
-            <w:tcBorders>
-              <w:top w:val="nil"/>
-              <w:left w:val="nil"/>
-              <w:bottom w:val="nil"/>
-              <w:right w:val="nil"/>
-            </w:tcBorders>
-            <w:shd w:val="clear" w:color="auto" w:fill="auto"/>
-          </w:tcPr>
-          <w:p>
-            <w:pPr>
-              <w:pStyle w:val="CorpsCV"/>
-              <w:rPr>
-                <w:bCs/>
-              </w:rPr>
-            </w:pPr>
-            <w:r>
-              <w:rPr>
-                <w:bCs/>
-              </w:rPr>
-              <w:t>DSI Manpower</w:t>
-            </w:r>
-            <w:r>
-              <w:rPr>
-                <w:bCs/>
-              </w:rPr>
-              <w:t xml:space="preserve"> Groupe (6 mois - 2015)</w:t>
-            </w:r>
-          </w:p>
-        </w:tc>
-        <w:tc>
-          <w:tcPr>
-            <w:tcW w:w="7382" w:type="dxa"/>
-            <w:tcBorders>
-              <w:top w:val="nil"/>
-              <w:left w:val="nil"/>
-              <w:bottom w:val="nil"/>
-              <w:right w:val="nil"/>
-            </w:tcBorders>
-            <w:shd w:val="clear" w:color="auto" w:fill="auto"/>
-          </w:tcPr>
-          <w:p>
-            <w:pPr>
-              <w:pStyle w:val="CorpsCV"/>
-              <w:rPr>
-                <w:bCs/>
-              </w:rPr>
-            </w:pPr>
-            <w:r>
-              <w:rPr>
-                <w:bCs/>
-              </w:rPr>
-              <w:t>Renfort de l’équipe étude et développement</w:t>
-            </w:r>
-            <w:r>
-              <w:rPr>
-                <w:bCs/>
-              </w:rPr>
-              <w:t> :</w:t>
-            </w:r>
-          </w:p>
-          <w:p>
-            <w:pPr>
-              <w:pStyle w:val="CorpsCV"/>
-              <w:numPr>
-                <w:ilvl w:val="0"/>
-                <w:numId w:val="12"/>
-              </w:numPr>
-              <w:rPr>
-                <w:bCs/>
-              </w:rPr>
-            </w:pPr>
-            <w:r>
-              <w:rPr>
-                <w:bCs/>
-              </w:rPr>
-              <w:t xml:space="preserve">Cadre de la mission </w:t>
-            </w:r>
-            <w:r>
-              <w:rPr>
-                <w:bCs/>
-              </w:rPr>
-              <w:t xml:space="preserve">: </w:t>
-            </w:r>
-            <w:r>
-              <w:rPr>
-                <w:bCs/>
-              </w:rPr>
-              <w:t>Pour assurer la gestion du SI de ses filiales, Manpower a mis en place une DSI groupe. Au sein de cette DSI, l’équipe étude et développement est chargé du support et des évolutions des différents outils mis en place dans les filiales du groupe Manpower</w:t>
-            </w:r>
-          </w:p>
-          <w:p>
-            <w:pPr>
-              <w:pStyle w:val="CorpsCV"/>
-              <w:numPr>
-                <w:ilvl w:val="0"/>
-                <w:numId w:val="12"/>
-              </w:numPr>
-              <w:rPr>
-                <w:bCs/>
-              </w:rPr>
-            </w:pPr>
-            <w:r>
-              <w:rPr>
-                <w:bCs/>
-              </w:rPr>
-              <w:t>Objectif de la mission : L’objectif était d’arriver en renfort des équipes situés à Nantes depuis le siège de Manpower à Nanterre.</w:t>
-            </w:r>
-          </w:p>
-          <w:p>
-            <w:pPr>
-              <w:pStyle w:val="CorpsCV"/>
-              <w:numPr>
-                <w:ilvl w:val="0"/>
-                <w:numId w:val="12"/>
-              </w:numPr>
-              <w:rPr>
-                <w:bCs/>
-              </w:rPr>
-            </w:pPr>
-            <w:r>
-              <w:rPr>
-                <w:bCs/>
-              </w:rPr>
-              <w:t>Environnement :</w:t>
-            </w:r>
-          </w:p>
-          <w:p>
-            <w:pPr>
-              <w:pStyle w:val="CorpsCV"/>
-              <w:numPr>
-                <w:ilvl w:val="1"/>
-                <w:numId w:val="12"/>
-              </w:numPr>
-              <w:rPr>
-                <w:bCs/>
-              </w:rPr>
-            </w:pPr>
-            <w:r>
-              <w:rPr>
-                <w:bCs/>
-              </w:rPr>
-              <w:t xml:space="preserve">Langage : </w:t>
-            </w:r>
-            <w:proofErr w:type="spellStart"/>
-            <w:r>
-              <w:rPr>
-                <w:bCs/>
-              </w:rPr>
-              <w:t>Php</w:t>
-            </w:r>
-            <w:proofErr w:type="spellEnd"/>
-            <w:r>
-              <w:rPr>
-                <w:bCs/>
-              </w:rPr>
-              <w:t xml:space="preserve">, HTML5, Javascript, Apex, </w:t>
-            </w:r>
-            <w:proofErr w:type="spellStart"/>
-            <w:r>
-              <w:rPr>
-                <w:bCs/>
-              </w:rPr>
-              <w:t>VisualForce</w:t>
-            </w:r>
-            <w:proofErr w:type="spellEnd"/>
-            <w:r>
-              <w:rPr>
-                <w:bCs/>
-              </w:rPr>
-              <w:t>.</w:t>
-            </w:r>
-          </w:p>
-          <w:p>
-            <w:pPr>
-              <w:pStyle w:val="CorpsCV"/>
-              <w:numPr>
-                <w:ilvl w:val="1"/>
-                <w:numId w:val="12"/>
-              </w:numPr>
-              <w:rPr>
-                <w:bCs/>
-              </w:rPr>
-            </w:pPr>
-            <w:r>
-              <w:rPr>
-                <w:bCs/>
-              </w:rPr>
-              <w:t>IDE : Eclipse, SQL Server</w:t>
-            </w:r>
-          </w:p>
-        </w:tc>
-      </w:tr>
-      <w:tr>
-        <w:tc>
-          <w:tcPr>
-            <w:tcW w:w="1796" w:type="dxa"/>
-            <w:tcBorders>
-              <w:top w:val="nil"/>
-              <w:left w:val="nil"/>
-              <w:bottom w:val="nil"/>
-              <w:right w:val="nil"/>
-            </w:tcBorders>
-            <w:shd w:val="clear" w:color="auto" w:fill="9D9D9D"/>
-          </w:tcPr>
-          <w:p>
-            <w:pPr>
-              <w:pStyle w:val="CorpsCV"/>
-            </w:pPr>
-          </w:p>
-        </w:tc>
-        <w:tc>
-          <w:tcPr>
-            <w:tcW w:w="9251" w:type="dxa"/>
-            <w:gridSpan w:val="2"/>
-            <w:tcBorders>
-              <w:top w:val="nil"/>
-              <w:left w:val="nil"/>
-              <w:bottom w:val="nil"/>
-              <w:right w:val="nil"/>
-            </w:tcBorders>
-            <w:shd w:val="clear" w:color="auto" w:fill="9D9D9D"/>
-          </w:tcPr>
-          <w:p>
-            <w:pPr>
-              <w:pStyle w:val="CorpsCV"/>
-              <w:rPr>
-                <w:b/>
-                <w:bCs/>
-                <w:u w:val="single"/>
-              </w:rPr>
-            </w:pPr>
-          </w:p>
-        </w:tc>
-      </w:tr>
-      <w:tr>
-        <w:tc>
-          <w:tcPr>
-            <w:tcW w:w="1796" w:type="dxa"/>
-            <w:vMerge w:val="restart"/>
-            <w:tcBorders>
-              <w:top w:val="nil"/>
-              <w:left w:val="nil"/>
-              <w:bottom w:val="nil"/>
-              <w:right w:val="nil"/>
-            </w:tcBorders>
-            <w:shd w:val="clear" w:color="auto" w:fill="auto"/>
-          </w:tcPr>
-          <w:p>
-            <w:pPr>
-              <w:pStyle w:val="CorpsCV"/>
-            </w:pPr>
-            <w:r>
-              <w:t xml:space="preserve">Décembre 2012 -  </w:t>
-            </w:r>
-            <w:r>
-              <w:t>Aout 2014</w:t>
-            </w:r>
-            <w:r>
-              <w:t xml:space="preserve"> </w:t>
-            </w:r>
-          </w:p>
-        </w:tc>
-        <w:tc>
-          <w:tcPr>
-            <w:tcW w:w="9251" w:type="dxa"/>
-            <w:gridSpan w:val="2"/>
-            <w:tcBorders>
-              <w:top w:val="nil"/>
-              <w:left w:val="nil"/>
-              <w:bottom w:val="nil"/>
-              <w:right w:val="nil"/>
-            </w:tcBorders>
-            <w:shd w:val="clear" w:color="auto" w:fill="auto"/>
-          </w:tcPr>
-          <w:p>
-            <w:pPr>
-              <w:pStyle w:val="CorpsCV"/>
-              <w:rPr>
-                <w:u w:val="single"/>
-              </w:rPr>
-            </w:pPr>
-            <w:proofErr w:type="spellStart"/>
-            <w:r>
-              <w:rPr>
-                <w:b/>
-                <w:bCs/>
-                <w:u w:val="single"/>
-              </w:rPr>
-              <w:t>Experis</w:t>
-            </w:r>
-            <w:proofErr w:type="spellEnd"/>
-            <w:r>
-              <w:rPr>
-                <w:b/>
-                <w:bCs/>
-                <w:u w:val="single"/>
-              </w:rPr>
-              <w:t xml:space="preserve"> IT - </w:t>
-            </w:r>
-            <w:r>
-              <w:rPr>
-                <w:u w:val="single"/>
-              </w:rPr>
-              <w:t>Ingénieur étude et développement :</w:t>
-            </w:r>
-          </w:p>
-        </w:tc>
-      </w:tr>
-      <w:tr>
-        <w:tc>
-          <w:tcPr>
-            <w:tcW w:w="1796" w:type="dxa"/>
-            <w:vMerge/>
-            <w:tcBorders>
-              <w:top w:val="nil"/>
-              <w:left w:val="nil"/>
-              <w:bottom w:val="nil"/>
-              <w:right w:val="nil"/>
-            </w:tcBorders>
-            <w:shd w:val="clear" w:color="auto" w:fill="auto"/>
-          </w:tcPr>
-          <w:p/>
-        </w:tc>
-        <w:tc>
-          <w:tcPr>
-            <w:tcW w:w="1869" w:type="dxa"/>
-            <w:tcBorders>
-              <w:top w:val="nil"/>
-              <w:left w:val="nil"/>
-              <w:bottom w:val="nil"/>
-              <w:right w:val="nil"/>
-            </w:tcBorders>
-            <w:shd w:val="clear" w:color="auto" w:fill="auto"/>
-          </w:tcPr>
-          <w:p>
-            <w:pPr>
-              <w:pStyle w:val="CorpsCV"/>
-            </w:pPr>
-            <w:r>
-              <w:t>CFP (1 an)</w:t>
-            </w:r>
-          </w:p>
-        </w:tc>
-        <w:tc>
-          <w:tcPr>
-            <w:tcW w:w="7382" w:type="dxa"/>
-            <w:tcBorders>
-              <w:top w:val="nil"/>
-              <w:left w:val="nil"/>
-              <w:bottom w:val="nil"/>
-              <w:right w:val="nil"/>
-            </w:tcBorders>
-            <w:shd w:val="clear" w:color="auto" w:fill="auto"/>
-          </w:tcPr>
-          <w:p>
-            <w:pPr>
-              <w:pStyle w:val="CorpsCV"/>
-              <w:ind w:left="360" w:hanging="360"/>
-            </w:pPr>
-            <w:r>
-              <w:t>Evolution du logiciel Surpol2 :</w:t>
-            </w:r>
-          </w:p>
-          <w:p>
-            <w:pPr>
-              <w:pStyle w:val="CorpsCV"/>
-              <w:numPr>
-                <w:ilvl w:val="0"/>
-                <w:numId w:val="6"/>
-              </w:numPr>
-            </w:pPr>
-            <w:r>
-              <w:lastRenderedPageBreak/>
-              <w:t>Avant-vente : chiffrage des développements et étude de</w:t>
-            </w:r>
-            <w:r>
-              <w:t xml:space="preserve"> la documentation </w:t>
-            </w:r>
-            <w:r>
-              <w:t>existant</w:t>
-            </w:r>
-            <w:r>
-              <w:t>e</w:t>
-            </w:r>
-          </w:p>
-          <w:p>
-            <w:pPr>
-              <w:pStyle w:val="CorpsCV"/>
-              <w:numPr>
-                <w:ilvl w:val="0"/>
-                <w:numId w:val="6"/>
-              </w:numPr>
-            </w:pPr>
-            <w:r>
-              <w:t>Développement : réalisation des procédures stockées côté base de données et développement de nouvelles fonctionnalités côté serveur.</w:t>
-            </w:r>
-          </w:p>
-          <w:p>
-            <w:pPr>
-              <w:pStyle w:val="CorpsCV"/>
-              <w:numPr>
-                <w:ilvl w:val="0"/>
-                <w:numId w:val="6"/>
-              </w:numPr>
-            </w:pPr>
-            <w:r>
-              <w:t>Environnement :</w:t>
-            </w:r>
-          </w:p>
-          <w:p>
-            <w:pPr>
-              <w:pStyle w:val="CorpsCV"/>
-              <w:numPr>
-                <w:ilvl w:val="1"/>
-                <w:numId w:val="6"/>
-              </w:numPr>
-            </w:pPr>
-            <w:r>
-              <w:t>Langage : C#, MySQL</w:t>
-            </w:r>
-          </w:p>
-          <w:p>
-            <w:pPr>
-              <w:pStyle w:val="CorpsCV"/>
-              <w:numPr>
-                <w:ilvl w:val="1"/>
-                <w:numId w:val="6"/>
-              </w:numPr>
-            </w:pPr>
-            <w:r>
-              <w:t>Framework : ASP.NET 2,0</w:t>
-            </w:r>
-          </w:p>
-          <w:p>
-            <w:pPr>
-              <w:pStyle w:val="CorpsCV"/>
-              <w:numPr>
-                <w:ilvl w:val="1"/>
-                <w:numId w:val="6"/>
-              </w:numPr>
-            </w:pPr>
-            <w:r>
-              <w:t>IDE : Visual Studio 2010</w:t>
-            </w:r>
-          </w:p>
-          <w:p>
-            <w:pPr>
-              <w:pStyle w:val="CorpsCV"/>
-              <w:numPr>
-                <w:ilvl w:val="1"/>
-                <w:numId w:val="6"/>
-              </w:numPr>
-            </w:pPr>
-            <w:r>
-              <w:t xml:space="preserve">Environnement </w:t>
-            </w:r>
-            <w:r>
-              <w:t>:</w:t>
-            </w:r>
-            <w:r>
-              <w:t xml:space="preserve"> </w:t>
-            </w:r>
-            <w:r>
-              <w:t>Windows, IIS</w:t>
-            </w:r>
-          </w:p>
-        </w:tc>
-      </w:tr>
-      <w:tr>
-        <w:tc>
-          <w:tcPr>
-            <w:tcW w:w="1796" w:type="dxa"/>
-            <w:vMerge/>
-            <w:tcBorders>
-              <w:top w:val="nil"/>
-              <w:left w:val="nil"/>
-              <w:bottom w:val="nil"/>
-              <w:right w:val="nil"/>
-            </w:tcBorders>
-            <w:shd w:val="clear" w:color="auto" w:fill="auto"/>
-          </w:tcPr>
-          <w:p/>
-        </w:tc>
-        <w:tc>
-          <w:tcPr>
-            <w:tcW w:w="1869" w:type="dxa"/>
-            <w:tcBorders>
-              <w:top w:val="nil"/>
-              <w:left w:val="nil"/>
-              <w:bottom w:val="nil"/>
-              <w:right w:val="nil"/>
-            </w:tcBorders>
-            <w:shd w:val="clear" w:color="auto" w:fill="auto"/>
-          </w:tcPr>
-          <w:p>
-            <w:pPr>
-              <w:pStyle w:val="CorpsCV"/>
-            </w:pPr>
-            <w:proofErr w:type="spellStart"/>
-            <w:r>
-              <w:t>Palpix</w:t>
-            </w:r>
-            <w:proofErr w:type="spellEnd"/>
-            <w:r>
-              <w:t xml:space="preserve"> (2 mois) :</w:t>
-            </w:r>
-          </w:p>
-        </w:tc>
-        <w:tc>
-          <w:tcPr>
-            <w:tcW w:w="7382" w:type="dxa"/>
-            <w:tcBorders>
-              <w:top w:val="nil"/>
-              <w:left w:val="nil"/>
-              <w:bottom w:val="nil"/>
-              <w:right w:val="nil"/>
-            </w:tcBorders>
-            <w:shd w:val="clear" w:color="auto" w:fill="auto"/>
-          </w:tcPr>
-          <w:p>
-            <w:pPr>
-              <w:pStyle w:val="CorpsCV"/>
-              <w:ind w:left="360" w:hanging="360"/>
-            </w:pPr>
-            <w:r>
-              <w:t>Assistance Techniques :</w:t>
-            </w:r>
-          </w:p>
-          <w:p>
-            <w:pPr>
-              <w:pStyle w:val="CorpsCV"/>
-              <w:numPr>
-                <w:ilvl w:val="0"/>
-                <w:numId w:val="6"/>
-              </w:numPr>
-            </w:pPr>
-            <w:r>
-              <w:t>Intégration de gabarits aux formats HTML respectant des besoins RWD</w:t>
-            </w:r>
-          </w:p>
-          <w:p>
-            <w:pPr>
-              <w:pStyle w:val="CorpsCV"/>
-              <w:numPr>
-                <w:ilvl w:val="0"/>
-                <w:numId w:val="6"/>
-              </w:numPr>
-            </w:pPr>
-            <w:r>
-              <w:t>Développement de modules Drupal 7.</w:t>
-            </w:r>
-          </w:p>
-          <w:p>
-            <w:pPr>
-              <w:pStyle w:val="CorpsCV"/>
-              <w:numPr>
-                <w:ilvl w:val="0"/>
-                <w:numId w:val="6"/>
-              </w:numPr>
-            </w:pPr>
-            <w:r>
-              <w:t>Environnement :</w:t>
-            </w:r>
-          </w:p>
-          <w:p>
-            <w:pPr>
-              <w:pStyle w:val="CorpsCV"/>
-              <w:numPr>
-                <w:ilvl w:val="1"/>
-                <w:numId w:val="6"/>
-              </w:numPr>
-            </w:pPr>
-            <w:r>
-              <w:t xml:space="preserve">Langage : Php5, HTML5, CSS3, Javascript </w:t>
-            </w:r>
-          </w:p>
-          <w:p>
-            <w:pPr>
-              <w:pStyle w:val="CorpsCV"/>
-              <w:numPr>
-                <w:ilvl w:val="1"/>
-                <w:numId w:val="6"/>
-              </w:numPr>
-            </w:pPr>
-            <w:r>
-              <w:t>Outils : Photoshop</w:t>
-            </w:r>
-          </w:p>
-          <w:p>
-            <w:pPr>
-              <w:pStyle w:val="CorpsCV"/>
-              <w:numPr>
-                <w:ilvl w:val="1"/>
-                <w:numId w:val="6"/>
-              </w:numPr>
-            </w:pPr>
-            <w:r>
-              <w:t xml:space="preserve">IDE : </w:t>
-            </w:r>
-            <w:proofErr w:type="spellStart"/>
-            <w:r>
-              <w:t>PHPStorm</w:t>
-            </w:r>
-            <w:proofErr w:type="spellEnd"/>
-            <w:r>
-              <w:t>.</w:t>
-            </w:r>
-          </w:p>
-        </w:tc>
-      </w:tr>
-      <w:tr>
-        <w:tc>
-          <w:tcPr>
-            <w:tcW w:w="1796" w:type="dxa"/>
-            <w:vMerge/>
-            <w:tcBorders>
-              <w:top w:val="nil"/>
-              <w:left w:val="nil"/>
-              <w:bottom w:val="nil"/>
-              <w:right w:val="nil"/>
-            </w:tcBorders>
-            <w:shd w:val="clear" w:color="auto" w:fill="auto"/>
-          </w:tcPr>
-          <w:p/>
-        </w:tc>
-        <w:tc>
-          <w:tcPr>
-            <w:tcW w:w="1869" w:type="dxa"/>
-            <w:tcBorders>
-              <w:top w:val="nil"/>
-              <w:left w:val="nil"/>
-              <w:bottom w:val="nil"/>
-              <w:right w:val="nil"/>
-            </w:tcBorders>
-            <w:shd w:val="clear" w:color="auto" w:fill="auto"/>
-          </w:tcPr>
-          <w:p>
-            <w:pPr>
-              <w:pStyle w:val="CorpsCV"/>
-            </w:pPr>
-            <w:proofErr w:type="spellStart"/>
-            <w:r>
-              <w:t>FagorBrandt</w:t>
-            </w:r>
-            <w:proofErr w:type="spellEnd"/>
-            <w:r>
-              <w:t xml:space="preserve"> (4 mois) :</w:t>
-            </w:r>
-          </w:p>
-        </w:tc>
-        <w:tc>
-          <w:tcPr>
-            <w:tcW w:w="7382" w:type="dxa"/>
-            <w:tcBorders>
-              <w:top w:val="nil"/>
-              <w:left w:val="nil"/>
-              <w:bottom w:val="nil"/>
-              <w:right w:val="nil"/>
-            </w:tcBorders>
-            <w:shd w:val="clear" w:color="auto" w:fill="auto"/>
-          </w:tcPr>
-          <w:p>
-            <w:pPr>
-              <w:pStyle w:val="CorpsCV"/>
-              <w:ind w:left="360" w:hanging="360"/>
-            </w:pPr>
-            <w:r>
-              <w:t>Projet « </w:t>
-            </w:r>
-            <w:proofErr w:type="spellStart"/>
-            <w:r>
-              <w:t>FagorBrandtPro</w:t>
-            </w:r>
-            <w:proofErr w:type="spellEnd"/>
-            <w:r>
-              <w:t> » : site B2B et BackOffice. Ajout et évolution de fonction</w:t>
-            </w:r>
-            <w:r>
-              <w:t>s</w:t>
-            </w:r>
-            <w:r>
-              <w:t> :</w:t>
-            </w:r>
-          </w:p>
-          <w:p>
-            <w:pPr>
-              <w:pStyle w:val="CorpsCV"/>
-              <w:numPr>
-                <w:ilvl w:val="0"/>
-                <w:numId w:val="6"/>
-              </w:numPr>
-            </w:pPr>
-            <w:r>
-              <w:t>Rédaction du cahier de recette.</w:t>
-            </w:r>
-          </w:p>
-          <w:p>
-            <w:pPr>
-              <w:pStyle w:val="CorpsCV"/>
-              <w:numPr>
-                <w:ilvl w:val="0"/>
-                <w:numId w:val="6"/>
-              </w:numPr>
-            </w:pPr>
-            <w:r>
-              <w:t xml:space="preserve">Campagne de </w:t>
-            </w:r>
-            <w:r>
-              <w:t>t</w:t>
-            </w:r>
-            <w:r>
-              <w:t>est</w:t>
-            </w:r>
-            <w:r>
-              <w:t>s</w:t>
-            </w:r>
-            <w:r>
-              <w:t xml:space="preserve"> </w:t>
-            </w:r>
-            <w:r>
-              <w:t>f</w:t>
-            </w:r>
-            <w:r>
-              <w:t>onctionnel</w:t>
-            </w:r>
-            <w:r>
-              <w:t>s</w:t>
-            </w:r>
-            <w:r>
-              <w:t xml:space="preserve"> sur les ajouts et les évolutions.</w:t>
-            </w:r>
-          </w:p>
-          <w:p>
-            <w:pPr>
-              <w:pStyle w:val="CorpsCV"/>
-              <w:numPr>
-                <w:ilvl w:val="0"/>
-                <w:numId w:val="6"/>
-              </w:numPr>
-            </w:pPr>
-            <w:r>
-              <w:t>Développement pour la partie B2B et la partie BackOffice.</w:t>
-            </w:r>
-          </w:p>
-          <w:p>
-            <w:pPr>
-              <w:pStyle w:val="CorpsCV"/>
-              <w:numPr>
-                <w:ilvl w:val="0"/>
-                <w:numId w:val="6"/>
-              </w:numPr>
-            </w:pPr>
-            <w:r>
-              <w:t xml:space="preserve">Environnement : </w:t>
-            </w:r>
-          </w:p>
-          <w:p>
-            <w:pPr>
-              <w:pStyle w:val="CorpsCV"/>
-              <w:numPr>
-                <w:ilvl w:val="1"/>
-                <w:numId w:val="6"/>
-              </w:numPr>
-            </w:pPr>
-            <w:r>
-              <w:t xml:space="preserve">Langage : </w:t>
-            </w:r>
-            <w:r>
-              <w:t xml:space="preserve">Flex et </w:t>
-            </w:r>
-            <w:r>
-              <w:t>C#/</w:t>
-            </w:r>
-            <w:r>
-              <w:t>Asp.net</w:t>
-            </w:r>
-          </w:p>
-          <w:p>
-            <w:pPr>
-              <w:pStyle w:val="CorpsCV"/>
-              <w:numPr>
-                <w:ilvl w:val="1"/>
-                <w:numId w:val="6"/>
-              </w:numPr>
-            </w:pPr>
-            <w:r>
-              <w:t xml:space="preserve">Outils : </w:t>
-            </w:r>
-            <w:r>
-              <w:t xml:space="preserve">Visual Studio 2010, </w:t>
-            </w:r>
-            <w:proofErr w:type="spellStart"/>
-            <w:r>
-              <w:t>FlexBuilder</w:t>
-            </w:r>
-            <w:proofErr w:type="spellEnd"/>
-          </w:p>
-          <w:p>
-            <w:pPr>
-              <w:pStyle w:val="CorpsCV"/>
-              <w:numPr>
-                <w:ilvl w:val="1"/>
-                <w:numId w:val="6"/>
-              </w:numPr>
-            </w:pPr>
-            <w:r>
-              <w:t>Système :</w:t>
-            </w:r>
-            <w:r>
-              <w:t xml:space="preserve"> SQL Server Management, IIS.</w:t>
-            </w:r>
-          </w:p>
-        </w:tc>
-      </w:tr>
-      <w:tr>
-        <w:tc>
-          <w:tcPr>
-            <w:tcW w:w="1796" w:type="dxa"/>
-            <w:vMerge/>
-            <w:tcBorders>
-              <w:top w:val="nil"/>
-              <w:left w:val="nil"/>
-              <w:bottom w:val="nil"/>
-              <w:right w:val="nil"/>
-            </w:tcBorders>
-            <w:shd w:val="clear" w:color="auto" w:fill="auto"/>
-          </w:tcPr>
-          <w:p/>
-        </w:tc>
-        <w:tc>
-          <w:tcPr>
-            <w:tcW w:w="1869" w:type="dxa"/>
-            <w:tcBorders>
-              <w:top w:val="nil"/>
-              <w:left w:val="nil"/>
-              <w:bottom w:val="nil"/>
-              <w:right w:val="nil"/>
-            </w:tcBorders>
-            <w:shd w:val="clear" w:color="auto" w:fill="auto"/>
-          </w:tcPr>
-          <w:p>
-            <w:pPr>
-              <w:pStyle w:val="CorpsCV"/>
-            </w:pPr>
-            <w:r>
-              <w:t>Interne | Salesforce (</w:t>
-            </w:r>
-            <w:r>
-              <w:t>6</w:t>
-            </w:r>
-            <w:r>
-              <w:t xml:space="preserve"> mois)</w:t>
-            </w:r>
-            <w:r>
-              <w:t> </w:t>
-            </w:r>
-            <w:r>
-              <w:t>:</w:t>
-            </w:r>
-          </w:p>
-        </w:tc>
-        <w:tc>
-          <w:tcPr>
-            <w:tcW w:w="7382" w:type="dxa"/>
-            <w:tcBorders>
-              <w:top w:val="nil"/>
-              <w:left w:val="nil"/>
-              <w:bottom w:val="nil"/>
-              <w:right w:val="nil"/>
-            </w:tcBorders>
-            <w:shd w:val="clear" w:color="auto" w:fill="auto"/>
-          </w:tcPr>
-          <w:p>
-            <w:pPr>
-              <w:pStyle w:val="CorpsCV"/>
-            </w:pPr>
-            <w:r>
-              <w:t>Projet « Mise en place d’une plate-forme CRM »</w:t>
-            </w:r>
-            <w:r>
-              <w:t> </w:t>
-            </w:r>
-            <w:r>
-              <w:t>: mise en place de la plate-forme Salesforce.com</w:t>
-            </w:r>
-            <w:r>
-              <w:t> </w:t>
-            </w:r>
-            <w:r>
-              <w:t xml:space="preserve">: </w:t>
-            </w:r>
-          </w:p>
-          <w:p>
-            <w:pPr>
-              <w:pStyle w:val="CorpsCV"/>
-              <w:numPr>
-                <w:ilvl w:val="0"/>
-                <w:numId w:val="7"/>
-              </w:numPr>
-            </w:pPr>
-            <w:r>
-              <w:t>Formation aux outils et aux langages de la plate-forme Salesforce.com.</w:t>
-            </w:r>
-          </w:p>
-          <w:p>
-            <w:pPr>
-              <w:pStyle w:val="CorpsCV"/>
-              <w:numPr>
-                <w:ilvl w:val="0"/>
-                <w:numId w:val="7"/>
-              </w:numPr>
-            </w:pPr>
-            <w:r>
-              <w:t>Développement :</w:t>
-            </w:r>
-          </w:p>
-          <w:p>
-            <w:pPr>
-              <w:pStyle w:val="CorpsCV"/>
-              <w:numPr>
-                <w:ilvl w:val="1"/>
-                <w:numId w:val="7"/>
-              </w:numPr>
-            </w:pPr>
-            <w:r>
-              <w:t>Page Visual Force.</w:t>
-            </w:r>
-          </w:p>
-          <w:p>
-            <w:pPr>
-              <w:pStyle w:val="CorpsCV"/>
-              <w:numPr>
-                <w:ilvl w:val="1"/>
-                <w:numId w:val="7"/>
-              </w:numPr>
-            </w:pPr>
-            <w:r>
-              <w:t>Trigger en APEX.</w:t>
-            </w:r>
-          </w:p>
-          <w:p>
-            <w:pPr>
-              <w:pStyle w:val="CorpsCV"/>
-              <w:numPr>
-                <w:ilvl w:val="0"/>
-                <w:numId w:val="7"/>
-              </w:numPr>
-            </w:pPr>
-            <w:r>
-              <w:t>Administration et support :</w:t>
-            </w:r>
-          </w:p>
-          <w:p>
-            <w:pPr>
-              <w:pStyle w:val="CorpsCV"/>
-              <w:numPr>
-                <w:ilvl w:val="1"/>
-                <w:numId w:val="7"/>
-              </w:numPr>
-            </w:pPr>
-            <w:r>
-              <w:t>Support N1 pour les commerciaux.</w:t>
-            </w:r>
-          </w:p>
-          <w:p>
-            <w:pPr>
-              <w:pStyle w:val="CorpsCV"/>
-              <w:numPr>
-                <w:ilvl w:val="1"/>
-                <w:numId w:val="7"/>
-              </w:numPr>
-            </w:pPr>
-            <w:r>
-              <w:t>Création de rapports et de tableaux de bords.</w:t>
-            </w:r>
-          </w:p>
-          <w:p>
-            <w:pPr>
-              <w:pStyle w:val="CorpsCV"/>
-              <w:numPr>
-                <w:ilvl w:val="0"/>
-                <w:numId w:val="7"/>
-              </w:numPr>
-            </w:pPr>
-            <w:r>
-              <w:t xml:space="preserve">Environnement : </w:t>
-            </w:r>
-          </w:p>
-          <w:p>
-            <w:pPr>
-              <w:pStyle w:val="CorpsCV"/>
-              <w:numPr>
-                <w:ilvl w:val="1"/>
-                <w:numId w:val="7"/>
-              </w:numPr>
-            </w:pPr>
-            <w:r>
-              <w:t xml:space="preserve">Langage : HTML5, CSS3, Apex, </w:t>
-            </w:r>
-            <w:proofErr w:type="spellStart"/>
-            <w:r>
-              <w:t>VisualForce</w:t>
-            </w:r>
-            <w:proofErr w:type="spellEnd"/>
-            <w:r>
-              <w:t>, Javascript.</w:t>
-            </w:r>
-          </w:p>
-          <w:p>
-            <w:pPr>
-              <w:pStyle w:val="CorpsCV"/>
-              <w:numPr>
-                <w:ilvl w:val="1"/>
-                <w:numId w:val="7"/>
-              </w:numPr>
-            </w:pPr>
-            <w:r>
-              <w:t xml:space="preserve">Framework : Salesforce </w:t>
-            </w:r>
-          </w:p>
-          <w:p>
-            <w:pPr>
-              <w:pStyle w:val="CorpsCV"/>
-              <w:numPr>
-                <w:ilvl w:val="1"/>
-                <w:numId w:val="7"/>
-              </w:numPr>
-            </w:pPr>
-            <w:r>
-              <w:t xml:space="preserve">IDE : Eclipse + </w:t>
-            </w:r>
-            <w:proofErr w:type="spellStart"/>
-            <w:r>
-              <w:t>PlugIn</w:t>
-            </w:r>
-            <w:proofErr w:type="spellEnd"/>
-            <w:r>
-              <w:t xml:space="preserve"> Force.Com, Salesforce </w:t>
-            </w:r>
-            <w:proofErr w:type="spellStart"/>
-            <w:r>
-              <w:t>Developer</w:t>
-            </w:r>
-            <w:proofErr w:type="spellEnd"/>
-            <w:r>
-              <w:t xml:space="preserve"> Console, Apex </w:t>
-            </w:r>
-            <w:proofErr w:type="spellStart"/>
-            <w:r>
-              <w:t>DataLoader</w:t>
-            </w:r>
-            <w:proofErr w:type="spellEnd"/>
-            <w:r>
-              <w:t>.</w:t>
-            </w:r>
-          </w:p>
-        </w:tc>
-      </w:tr>
-      <w:tr>
-        <w:tc>
-          <w:tcPr>
-            <w:tcW w:w="1796" w:type="dxa"/>
-            <w:vMerge/>
-            <w:tcBorders>
-              <w:top w:val="nil"/>
-              <w:left w:val="nil"/>
-              <w:bottom w:val="nil"/>
-              <w:right w:val="nil"/>
-            </w:tcBorders>
-            <w:shd w:val="clear" w:color="auto" w:fill="auto"/>
-          </w:tcPr>
-          <w:p/>
-        </w:tc>
-        <w:tc>
-          <w:tcPr>
-            <w:tcW w:w="1869" w:type="dxa"/>
-            <w:tcBorders>
-              <w:top w:val="nil"/>
-              <w:left w:val="nil"/>
-              <w:bottom w:val="nil"/>
-              <w:right w:val="nil"/>
-            </w:tcBorders>
-            <w:shd w:val="clear" w:color="auto" w:fill="auto"/>
-          </w:tcPr>
-          <w:p>
-            <w:pPr>
-              <w:pStyle w:val="CorpsCV"/>
-            </w:pPr>
-            <w:r>
-              <w:t>Interne | Site Web (</w:t>
-            </w:r>
-            <w:r>
-              <w:t>6</w:t>
-            </w:r>
-            <w:r>
-              <w:t xml:space="preserve"> mois) :</w:t>
-            </w:r>
-          </w:p>
-        </w:tc>
-        <w:tc>
-          <w:tcPr>
-            <w:tcW w:w="7382" w:type="dxa"/>
-            <w:tcBorders>
-              <w:top w:val="nil"/>
-              <w:left w:val="nil"/>
-              <w:bottom w:val="nil"/>
-              <w:right w:val="nil"/>
-            </w:tcBorders>
-            <w:shd w:val="clear" w:color="auto" w:fill="auto"/>
-          </w:tcPr>
-          <w:p>
-            <w:pPr>
-              <w:pStyle w:val="CorpsCV"/>
-            </w:pPr>
-            <w:r>
-              <w:t>Projet « Site Institutionnel ExperisIT V0 » : Renouvellement du site institutionnel d'</w:t>
-            </w:r>
-            <w:proofErr w:type="spellStart"/>
-            <w:r>
-              <w:t>Experis</w:t>
-            </w:r>
-            <w:proofErr w:type="spellEnd"/>
-            <w:r>
-              <w:t xml:space="preserve"> IT</w:t>
-            </w:r>
-          </w:p>
-          <w:p>
-            <w:pPr>
-              <w:pStyle w:val="CorpsCV"/>
-              <w:numPr>
-                <w:ilvl w:val="0"/>
-                <w:numId w:val="8"/>
-              </w:numPr>
-            </w:pPr>
-            <w:r>
-              <w:t>Analyse techniques des besoins fonctionnels.</w:t>
-            </w:r>
-          </w:p>
-          <w:p>
-            <w:pPr>
-              <w:pStyle w:val="CorpsCV"/>
-              <w:numPr>
-                <w:ilvl w:val="0"/>
-                <w:numId w:val="8"/>
-              </w:numPr>
-            </w:pPr>
-            <w:r>
-              <w:t>Formations aux outils sélectionnés :</w:t>
-            </w:r>
-          </w:p>
-          <w:p>
-            <w:pPr>
-              <w:pStyle w:val="CorpsCV"/>
-              <w:numPr>
-                <w:ilvl w:val="1"/>
-                <w:numId w:val="8"/>
-              </w:numPr>
-            </w:pPr>
-            <w:r>
-              <w:t>PHP5/Drupal 7/Bootstrap.</w:t>
-            </w:r>
-          </w:p>
-          <w:p>
-            <w:pPr>
-              <w:pStyle w:val="CorpsCV"/>
-              <w:numPr>
-                <w:ilvl w:val="0"/>
-                <w:numId w:val="8"/>
-              </w:numPr>
-            </w:pPr>
-            <w:r>
-              <w:t>Intégration en HTML5 des gabarits.</w:t>
-            </w:r>
-          </w:p>
-          <w:p>
-            <w:pPr>
-              <w:pStyle w:val="CorpsCV"/>
-              <w:numPr>
-                <w:ilvl w:val="0"/>
-                <w:numId w:val="8"/>
-              </w:numPr>
-            </w:pPr>
-            <w:r>
-              <w:t>Intégration dans Drupal 7 des gabarits.</w:t>
-            </w:r>
-          </w:p>
-          <w:p>
-            <w:pPr>
-              <w:pStyle w:val="CorpsCV"/>
-              <w:numPr>
-                <w:ilvl w:val="0"/>
-                <w:numId w:val="8"/>
-              </w:numPr>
-            </w:pPr>
-            <w:r>
-              <w:t xml:space="preserve">Connexion à un compte google </w:t>
-            </w:r>
-            <w:proofErr w:type="spellStart"/>
-            <w:r>
-              <w:t>analytics</w:t>
-            </w:r>
-            <w:proofErr w:type="spellEnd"/>
-            <w:r>
-              <w:t>.</w:t>
-            </w:r>
-          </w:p>
-          <w:p>
-            <w:pPr>
-              <w:pStyle w:val="CorpsCV"/>
-              <w:numPr>
-                <w:ilvl w:val="0"/>
-                <w:numId w:val="8"/>
-              </w:numPr>
-            </w:pPr>
-            <w:r>
-              <w:t>Compatibilité avec IE7/IE8.</w:t>
-            </w:r>
-          </w:p>
-          <w:p>
-            <w:pPr>
-              <w:pStyle w:val="CorpsCV"/>
-              <w:numPr>
-                <w:ilvl w:val="0"/>
-                <w:numId w:val="8"/>
-              </w:numPr>
-            </w:pPr>
-            <w:r>
-              <w:t>Environnement :</w:t>
-            </w:r>
-          </w:p>
-          <w:p>
-            <w:pPr>
-              <w:pStyle w:val="CorpsCV"/>
-              <w:numPr>
-                <w:ilvl w:val="1"/>
-                <w:numId w:val="8"/>
-              </w:numPr>
-            </w:pPr>
-            <w:r>
-              <w:t>Langage:HTML5, CSS3, Javascript.</w:t>
-            </w:r>
-          </w:p>
-          <w:p>
-            <w:pPr>
-              <w:pStyle w:val="CorpsCV"/>
-              <w:numPr>
-                <w:ilvl w:val="1"/>
-                <w:numId w:val="8"/>
-              </w:numPr>
-              <w:rPr>
-                <w:lang w:val="en-US"/>
-              </w:rPr>
-            </w:pPr>
-            <w:r>
-              <w:rPr>
-                <w:lang w:val="en-US"/>
-              </w:rPr>
-              <w:t xml:space="preserve">Framework | </w:t>
-            </w:r>
-            <w:proofErr w:type="spellStart"/>
-            <w:r>
-              <w:rPr>
-                <w:lang w:val="en-US"/>
-              </w:rPr>
-              <w:t>Librairie</w:t>
-            </w:r>
-            <w:proofErr w:type="spellEnd"/>
-            <w:r>
-              <w:rPr>
-                <w:lang w:val="en-US"/>
-              </w:rPr>
-              <w:t xml:space="preserve"> : Drupal 7/ </w:t>
-            </w:r>
-            <w:proofErr w:type="spellStart"/>
-            <w:r>
-              <w:rPr>
-                <w:lang w:val="en-US"/>
-              </w:rPr>
-              <w:t>Wordpress</w:t>
-            </w:r>
-            <w:proofErr w:type="spellEnd"/>
-            <w:r>
-              <w:rPr>
-                <w:lang w:val="en-US"/>
-              </w:rPr>
-              <w:t xml:space="preserve"> / Bootstrap / </w:t>
-            </w:r>
-            <w:proofErr w:type="spellStart"/>
-            <w:r>
-              <w:rPr>
-                <w:lang w:val="en-US"/>
-              </w:rPr>
-              <w:t>Modernizr</w:t>
-            </w:r>
-            <w:proofErr w:type="spellEnd"/>
-          </w:p>
-          <w:p>
-            <w:pPr>
-              <w:pStyle w:val="CorpsCV"/>
-              <w:numPr>
-                <w:ilvl w:val="1"/>
-                <w:numId w:val="8"/>
-              </w:numPr>
-              <w:rPr>
-                <w:lang w:val="en-US"/>
-              </w:rPr>
-            </w:pPr>
-            <w:r>
-              <w:rPr>
-                <w:lang w:val="en-US"/>
-              </w:rPr>
-              <w:t>IDE: Notepad++, Eclipse + PDT Plugin.</w:t>
-            </w:r>
-          </w:p>
-          <w:p>
-            <w:pPr>
-              <w:pStyle w:val="CorpsCV"/>
-              <w:numPr>
-                <w:ilvl w:val="1"/>
-                <w:numId w:val="8"/>
-              </w:numPr>
-            </w:pPr>
-            <w:r>
-              <w:t>Application : MySQL, PhpMyAdmin, Apache.</w:t>
-            </w:r>
-          </w:p>
-          <w:p>
-            <w:pPr>
-              <w:pStyle w:val="CorpsCV"/>
-            </w:pPr>
-            <w:r>
-              <w:t>Projet « Site Institutionnel ExperisIT V1 » : Mise à jour et amélioration de la version V0 :</w:t>
-            </w:r>
-          </w:p>
-          <w:p>
-            <w:pPr>
-              <w:pStyle w:val="CorpsCV"/>
-              <w:numPr>
-                <w:ilvl w:val="0"/>
-                <w:numId w:val="8"/>
-              </w:numPr>
-            </w:pPr>
-            <w:r>
-              <w:t>Analyse techniques des besoins fonctionnels ayant lien aux évolutions</w:t>
-            </w:r>
-          </w:p>
-          <w:p>
-            <w:pPr>
-              <w:pStyle w:val="CorpsCV"/>
-              <w:numPr>
-                <w:ilvl w:val="0"/>
-                <w:numId w:val="8"/>
-              </w:numPr>
-            </w:pPr>
-            <w:r>
-              <w:t>Réalisations des gabarits en HTML5.</w:t>
-            </w:r>
-          </w:p>
-          <w:p>
-            <w:pPr>
-              <w:pStyle w:val="CorpsCV"/>
-              <w:numPr>
-                <w:ilvl w:val="0"/>
-                <w:numId w:val="8"/>
-              </w:numPr>
-            </w:pPr>
-            <w:r>
-              <w:t>Environnement :</w:t>
-            </w:r>
-          </w:p>
-          <w:p>
-            <w:pPr>
-              <w:pStyle w:val="CorpsCV"/>
-              <w:numPr>
-                <w:ilvl w:val="1"/>
-                <w:numId w:val="8"/>
-              </w:numPr>
-            </w:pPr>
-            <w:r>
-              <w:t>Langage:HTML5, CSS3, Javascript.</w:t>
-            </w:r>
-          </w:p>
-          <w:p>
-            <w:pPr>
-              <w:pStyle w:val="CorpsCV"/>
-              <w:numPr>
-                <w:ilvl w:val="1"/>
-                <w:numId w:val="8"/>
-              </w:numPr>
-            </w:pPr>
-            <w:r>
-              <w:t xml:space="preserve">Framework | Librairie : Drupal 7 / </w:t>
-            </w:r>
-            <w:proofErr w:type="spellStart"/>
-            <w:r>
-              <w:t>Initializr</w:t>
-            </w:r>
-            <w:proofErr w:type="spellEnd"/>
-          </w:p>
-          <w:p>
-            <w:pPr>
-              <w:pStyle w:val="CorpsCV"/>
-              <w:numPr>
-                <w:ilvl w:val="1"/>
-                <w:numId w:val="8"/>
-              </w:numPr>
-              <w:rPr>
-                <w:lang w:val="en-US"/>
-              </w:rPr>
-            </w:pPr>
-            <w:r>
-              <w:rPr>
-                <w:lang w:val="en-US"/>
-              </w:rPr>
-              <w:t>IDE: Notepad++, Eclipse + PDT Plugin.</w:t>
-            </w:r>
-          </w:p>
-          <w:p>
-            <w:pPr>
-              <w:pStyle w:val="CorpsCV"/>
-              <w:numPr>
-                <w:ilvl w:val="1"/>
-                <w:numId w:val="8"/>
-              </w:numPr>
-            </w:pPr>
-            <w:r>
-              <w:t>Application : MySQL, PhpMyAdmin, Apache.</w:t>
-            </w:r>
-          </w:p>
-          <w:p>
-            <w:pPr>
-              <w:pStyle w:val="CorpsCV"/>
-            </w:pPr>
-            <w:r>
-              <w:t>Projet « Gestion du site web ExperisIT.fr » :</w:t>
-            </w:r>
-          </w:p>
-          <w:p>
-            <w:pPr>
-              <w:pStyle w:val="CorpsCV"/>
-              <w:numPr>
-                <w:ilvl w:val="0"/>
-                <w:numId w:val="9"/>
-              </w:numPr>
-            </w:pPr>
-            <w:r>
-              <w:t>Configuration et installation d’un serveur web Apache.</w:t>
-            </w:r>
-          </w:p>
-          <w:p>
-            <w:pPr>
-              <w:pStyle w:val="CorpsCV"/>
-              <w:numPr>
-                <w:ilvl w:val="0"/>
-                <w:numId w:val="9"/>
-              </w:numPr>
-            </w:pPr>
-            <w:r>
-              <w:t xml:space="preserve">Configuration d’un outil de supervisions pour tester la performance du </w:t>
-            </w:r>
-            <w:r>
-              <w:lastRenderedPageBreak/>
-              <w:t>serveur.</w:t>
-            </w:r>
-          </w:p>
-          <w:p>
-            <w:pPr>
-              <w:pStyle w:val="CorpsCV"/>
-              <w:numPr>
-                <w:ilvl w:val="0"/>
-                <w:numId w:val="9"/>
-              </w:numPr>
-            </w:pPr>
-            <w:r>
-              <w:t>Environnement :</w:t>
-            </w:r>
-          </w:p>
-          <w:p>
-            <w:pPr>
-              <w:pStyle w:val="CorpsCV"/>
-              <w:numPr>
-                <w:ilvl w:val="1"/>
-                <w:numId w:val="9"/>
-              </w:numPr>
-            </w:pPr>
-            <w:r>
-              <w:t>Application : Apache, Nagios.</w:t>
-            </w:r>
-          </w:p>
-          <w:p>
-            <w:pPr>
-              <w:pStyle w:val="CorpsCV"/>
-              <w:numPr>
-                <w:ilvl w:val="1"/>
-                <w:numId w:val="9"/>
-              </w:numPr>
-            </w:pPr>
-            <w:r>
-              <w:t>Système : Linux</w:t>
             </w:r>
           </w:p>
         </w:tc>
@@ -5625,26 +4021,6 @@
         <w:pStyle w:val="CorpsCV"/>
       </w:pPr>
     </w:p>
-    <w:p>
-      <w:pPr>
-        <w:pStyle w:val="CorpsCV"/>
-      </w:pPr>
-      <w:r>
-        <w:rPr>
-          <w:b/>
-          <w:bCs/>
-        </w:rPr>
-        <w:t xml:space="preserve">Chinois : </w:t>
-      </w:r>
-      <w:r>
-        <w:t>débutant</w:t>
-      </w:r>
-    </w:p>
-    <w:p>
-      <w:pPr>
-        <w:pStyle w:val="CorpsCV"/>
-      </w:pPr>
-    </w:p>
     <w:tbl>
       <w:tblPr>
         <w:tblW w:w="0" w:type="auto"/>
@@ -5670,7 +4046,7 @@
       <w:tr>
         <w:tc>
           <w:tcPr>
-            <w:tcW w:w="11112" w:type="dxa"/>
+            <w:tcW w:w="11047" w:type="dxa"/>
             <w:shd w:val="clear" w:color="auto" w:fill="D9E2F3" w:themeFill="accent5" w:themeFillTint="33"/>
           </w:tcPr>
           <w:p>
@@ -5678,6 +4054,7 @@
               <w:pStyle w:val="TitrePartieCV"/>
             </w:pPr>
             <w:r>
+              <w:lastRenderedPageBreak/>
               <w:t>Divers</w:t>
             </w:r>
           </w:p>

</xml_diff>

<commit_message>
Correctif CV Perso FR
</commit_message>
<xml_diff>
--- a/C.V. EWA - Consultant Technico-Fonctionnel Salesforce.docx
+++ b/C.V. EWA - Consultant Technico-Fonctionnel Salesforce.docx
@@ -1088,11 +1088,9 @@
             <w:r>
               <w:t xml:space="preserve">Depuis </w:t>
             </w:r>
-            <w:proofErr w:type="spellStart"/>
-            <w:r>
-              <w:t>Decembre</w:t>
-            </w:r>
-            <w:proofErr w:type="spellEnd"/>
+            <w:r>
+              <w:t>Décembre</w:t>
+            </w:r>
             <w:r>
               <w:t xml:space="preserve"> 2017</w:t>
             </w:r>
@@ -1279,21 +1277,25 @@
               <w:rPr>
                 <w:bCs/>
               </w:rPr>
-              <w:t xml:space="preserve">d’accélérer </w:t>
-            </w:r>
-            <w:bookmarkStart w:id="0" w:name="_GoBack"/>
-            <w:bookmarkEnd w:id="0"/>
-            <w:r>
-              <w:rPr>
-                <w:bCs/>
-              </w:rPr>
-              <w:t>le développement de son activité</w:t>
-            </w:r>
-            <w:r>
-              <w:rPr>
-                <w:bCs/>
-              </w:rPr>
-              <w:t>, il a décidé de refondre une partie de son SI en intégrant la solution CRM Salesforce. Cette intégration inclus aussi un site institutionnel et un portail client.</w:t>
+              <w:t>d’accélérer le développement de son activité</w:t>
+            </w:r>
+            <w:r>
+              <w:rPr>
+                <w:bCs/>
+              </w:rPr>
+              <w:t xml:space="preserve">, il a décidé de refondre une partie de son SI en intégrant la solution </w:t>
+            </w:r>
+            <w:r>
+              <w:rPr>
+                <w:bCs/>
+              </w:rPr>
+              <w:t>Sales Cloud</w:t>
+            </w:r>
+            <w:r>
+              <w:rPr>
+                <w:bCs/>
+              </w:rPr>
+              <w:t>. Cette intégration inclus aussi un site institutionnel et un portail client.</w:t>
             </w:r>
           </w:p>
           <w:p>
@@ -1380,19 +1382,15 @@
               </w:numPr>
               <w:rPr>
                 <w:bCs/>
-              </w:rPr>
-            </w:pPr>
-            <w:r>
-              <w:rPr>
-                <w:bCs/>
-              </w:rPr>
-              <w:t>E</w:t>
-            </w:r>
-            <w:r>
-              <w:rPr>
-                <w:bCs/>
-              </w:rPr>
-              <w:t>nvironnement :</w:t>
+                <w:u w:val="single"/>
+              </w:rPr>
+            </w:pPr>
+            <w:r>
+              <w:rPr>
+                <w:bCs/>
+                <w:u w:val="single"/>
+              </w:rPr>
+              <w:t>Environnement :</w:t>
             </w:r>
           </w:p>
           <w:p>
@@ -4423,6 +4421,8 @@
             <w:r>
               <w:t>/MPI, Linux (Cluster).</w:t>
             </w:r>
+            <w:bookmarkStart w:id="0" w:name="_GoBack"/>
+            <w:bookmarkEnd w:id="0"/>
           </w:p>
         </w:tc>
       </w:tr>

</xml_diff>

<commit_message>
Update C.V. EWA - Consultant Technico-Fonctionnel Salesforce.docx
Update
</commit_message>
<xml_diff>
--- a/C.V. EWA - Consultant Technico-Fonctionnel Salesforce.docx
+++ b/C.V. EWA - Consultant Technico-Fonctionnel Salesforce.docx
@@ -27,7 +27,7 @@
           <w:sz w:val="28"/>
           <w:szCs w:val="28"/>
         </w:rPr>
-        <w:t>6</w:t>
+        <w:t>7</w:t>
       </w:r>
       <w:r>
         <w:rPr>
@@ -323,15 +323,7 @@
               <w:pStyle w:val="CorpsCV"/>
             </w:pPr>
             <w:r>
-              <w:t xml:space="preserve">Apex, </w:t>
-            </w:r>
-            <w:proofErr w:type="spellStart"/>
-            <w:r>
-              <w:t>VisualForce</w:t>
-            </w:r>
-            <w:proofErr w:type="spellEnd"/>
-            <w:r>
-              <w:t>, HTML, Javascript, CSS</w:t>
+              <w:t>Apex, VisualForce, HTML, Javascript, CSS</w:t>
             </w:r>
           </w:p>
         </w:tc>
@@ -396,19 +388,9 @@
             <w:pPr>
               <w:pStyle w:val="CorpsCV"/>
             </w:pPr>
-            <w:proofErr w:type="spellStart"/>
-            <w:r>
-              <w:t>Jquery</w:t>
-            </w:r>
-            <w:proofErr w:type="spellEnd"/>
-            <w:r>
-              <w:t xml:space="preserve">, </w:t>
-            </w:r>
-            <w:proofErr w:type="spellStart"/>
-            <w:r>
-              <w:t>JqueryUI</w:t>
-            </w:r>
-            <w:proofErr w:type="spellEnd"/>
+            <w:r>
+              <w:t>Jquery, JqueryUI</w:t>
+            </w:r>
           </w:p>
         </w:tc>
       </w:tr>
@@ -445,11 +427,9 @@
             <w:pPr>
               <w:pStyle w:val="CorpsCV"/>
             </w:pPr>
-            <w:proofErr w:type="gramStart"/>
             <w:r>
               <w:t>HTML:</w:t>
             </w:r>
-            <w:proofErr w:type="gramEnd"/>
           </w:p>
         </w:tc>
         <w:tc>
@@ -514,23 +494,7 @@
               <w:pStyle w:val="CorpsCV"/>
             </w:pPr>
             <w:r>
-              <w:t xml:space="preserve">Eclipse avec plugin Force.com, Sublime </w:t>
-            </w:r>
-            <w:proofErr w:type="spellStart"/>
-            <w:r>
-              <w:t>Text</w:t>
-            </w:r>
-            <w:proofErr w:type="spellEnd"/>
-            <w:r>
-              <w:t xml:space="preserve"> 3 avec </w:t>
-            </w:r>
-            <w:proofErr w:type="spellStart"/>
-            <w:r>
-              <w:t>Mavens</w:t>
-            </w:r>
-            <w:proofErr w:type="spellEnd"/>
-            <w:r>
-              <w:t xml:space="preserve"> Mate</w:t>
+              <w:t>Eclipse avec plugin Force.com, Sublime Text 3 avec Mavens Mate</w:t>
             </w:r>
             <w:r>
               <w:t>, Visual Studio Code</w:t>
@@ -782,21 +746,11 @@
               </w:rPr>
               <w:t xml:space="preserve">Formation Développeur C#/ASP.Net &amp; Java/J2EE </w:t>
             </w:r>
-            <w:proofErr w:type="spellStart"/>
-            <w:r>
-              <w:t>FuturSkill</w:t>
-            </w:r>
-            <w:proofErr w:type="spellEnd"/>
-            <w:r>
-              <w:t xml:space="preserve">- </w:t>
-            </w:r>
-            <w:proofErr w:type="spellStart"/>
-            <w:r>
-              <w:t>ManpowerGroup</w:t>
-            </w:r>
-            <w:proofErr w:type="spellEnd"/>
-            <w:r>
-              <w:t xml:space="preserve"> à</w:t>
+            <w:r>
+              <w:t xml:space="preserve">FuturSkill- </w:t>
+            </w:r>
+            <w:r>
+              <w:t>ManpowerGroup à</w:t>
             </w:r>
             <w:r>
               <w:t xml:space="preserve"> Levallois-Perret</w:t>
@@ -1072,6 +1026,195 @@
         <w:tc>
           <w:tcPr>
             <w:tcW w:w="1796" w:type="dxa"/>
+            <w:tcBorders>
+              <w:top w:val="nil"/>
+              <w:left w:val="nil"/>
+              <w:bottom w:val="nil"/>
+              <w:right w:val="nil"/>
+            </w:tcBorders>
+            <w:shd w:val="clear" w:color="auto" w:fill="auto"/>
+          </w:tcPr>
+          <w:p>
+            <w:pPr>
+              <w:pStyle w:val="CorpsCV"/>
+            </w:pPr>
+            <w:r>
+              <w:t>Depuis Octobre 2019</w:t>
+            </w:r>
+          </w:p>
+        </w:tc>
+        <w:tc>
+          <w:tcPr>
+            <w:tcW w:w="9251" w:type="dxa"/>
+            <w:gridSpan w:val="2"/>
+            <w:tcBorders>
+              <w:top w:val="nil"/>
+              <w:left w:val="nil"/>
+              <w:bottom w:val="nil"/>
+              <w:right w:val="nil"/>
+            </w:tcBorders>
+            <w:shd w:val="clear" w:color="auto" w:fill="auto"/>
+          </w:tcPr>
+          <w:p>
+            <w:pPr>
+              <w:pStyle w:val="CorpsCV"/>
+              <w:rPr>
+                <w:u w:val="single"/>
+              </w:rPr>
+            </w:pPr>
+            <w:r>
+              <w:rPr>
+                <w:b/>
+                <w:bCs/>
+                <w:u w:val="single"/>
+              </w:rPr>
+              <w:t xml:space="preserve">Ivalis – </w:t>
+            </w:r>
+            <w:r>
+              <w:rPr>
+                <w:u w:val="single"/>
+              </w:rPr>
+              <w:t>Ingénieur étude et développement</w:t>
+            </w:r>
+          </w:p>
+          <w:p>
+            <w:pPr>
+              <w:pStyle w:val="CorpsCV"/>
+              <w:numPr>
+                <w:ilvl w:val="3"/>
+                <w:numId w:val="1"/>
+              </w:numPr>
+              <w:rPr>
+                <w:u w:val="single"/>
+              </w:rPr>
+            </w:pPr>
+            <w:r>
+              <w:rPr>
+                <w:u w:val="single"/>
+              </w:rPr>
+              <w:t>Cadre de la mission :</w:t>
+            </w:r>
+            <w:r>
+              <w:t xml:space="preserve"> Ivalis est une société </w:t>
+            </w:r>
+            <w:r>
+              <w:t>qui s’est spécialisé dans la réalisation d’inventaire pour des entreprises de toutes tailles et à travers le monde (Brésil, Espagne, France, Allemagne).</w:t>
+            </w:r>
+            <w:r>
+              <w:t xml:space="preserve"> Ivalis utilise la plateforme force.com comme outil de coordination de ses équipes pour les inventaires.</w:t>
+            </w:r>
+          </w:p>
+          <w:p>
+            <w:pPr>
+              <w:pStyle w:val="CorpsCV"/>
+              <w:numPr>
+                <w:ilvl w:val="3"/>
+                <w:numId w:val="1"/>
+              </w:numPr>
+              <w:rPr>
+                <w:u w:val="single"/>
+              </w:rPr>
+            </w:pPr>
+            <w:r>
+              <w:rPr>
+                <w:u w:val="single"/>
+              </w:rPr>
+              <w:t>Objectif de la mission :</w:t>
+            </w:r>
+          </w:p>
+          <w:p>
+            <w:pPr>
+              <w:pStyle w:val="CorpsCV"/>
+              <w:numPr>
+                <w:ilvl w:val="4"/>
+                <w:numId w:val="1"/>
+              </w:numPr>
+            </w:pPr>
+            <w:r>
+              <w:t>Run</w:t>
+            </w:r>
+            <w:r>
+              <w:t xml:space="preserve"> : correction des bugs, </w:t>
+            </w:r>
+            <w:r>
+              <w:t>microévolutions</w:t>
+            </w:r>
+            <w:bookmarkStart w:id="0" w:name="_GoBack"/>
+            <w:bookmarkEnd w:id="0"/>
+            <w:r>
+              <w:t>.</w:t>
+            </w:r>
+          </w:p>
+          <w:p>
+            <w:pPr>
+              <w:pStyle w:val="CorpsCV"/>
+              <w:numPr>
+                <w:ilvl w:val="3"/>
+                <w:numId w:val="1"/>
+              </w:numPr>
+              <w:rPr>
+                <w:bCs/>
+                <w:u w:val="single"/>
+              </w:rPr>
+            </w:pPr>
+            <w:r>
+              <w:rPr>
+                <w:bCs/>
+                <w:u w:val="single"/>
+              </w:rPr>
+              <w:t>Environnement :</w:t>
+            </w:r>
+          </w:p>
+          <w:p>
+            <w:pPr>
+              <w:pStyle w:val="CorpsCV"/>
+              <w:numPr>
+                <w:ilvl w:val="4"/>
+                <w:numId w:val="1"/>
+              </w:numPr>
+              <w:rPr>
+                <w:bCs/>
+              </w:rPr>
+            </w:pPr>
+            <w:r>
+              <w:rPr>
+                <w:bCs/>
+              </w:rPr>
+              <w:t>Langage : Apex, VisualForce, HTML5, Javascript, CSS</w:t>
+            </w:r>
+          </w:p>
+          <w:p>
+            <w:pPr>
+              <w:pStyle w:val="CorpsCV"/>
+              <w:numPr>
+                <w:ilvl w:val="4"/>
+                <w:numId w:val="1"/>
+              </w:numPr>
+              <w:rPr>
+                <w:u w:val="single"/>
+              </w:rPr>
+            </w:pPr>
+            <w:r>
+              <w:rPr>
+                <w:bCs/>
+                <w:lang w:val="en-US"/>
+              </w:rPr>
+              <w:t xml:space="preserve">IDE: </w:t>
+            </w:r>
+            <w:r>
+              <w:rPr>
+                <w:bCs/>
+                <w:lang w:val="en-US"/>
+              </w:rPr>
+              <w:t>Visual Studio Code, SFDX, Ant</w:t>
+            </w:r>
+          </w:p>
+        </w:tc>
+      </w:tr>
+      <w:tr>
+        <w:tc>
+          <w:tcPr>
+            <w:tcW w:w="1796" w:type="dxa"/>
             <w:vMerge w:val="restart"/>
             <w:tcBorders>
               <w:top w:val="nil"/>
@@ -1086,13 +1229,13 @@
               <w:pStyle w:val="CorpsCV"/>
             </w:pPr>
             <w:r>
-              <w:t xml:space="preserve">Depuis </w:t>
-            </w:r>
-            <w:r>
               <w:t>Décembre</w:t>
             </w:r>
             <w:r>
               <w:t xml:space="preserve"> 2017</w:t>
+            </w:r>
+            <w:r>
+              <w:t xml:space="preserve"> – Septembre 2019</w:t>
             </w:r>
           </w:p>
         </w:tc>
@@ -1186,27 +1329,15 @@
                 <w:b/>
                 <w:bCs/>
               </w:rPr>
-              <w:t>Placement Direct</w:t>
-            </w:r>
-          </w:p>
-          <w:p>
-            <w:pPr>
-              <w:pStyle w:val="CorpsCV"/>
-              <w:rPr>
-                <w:bCs/>
-              </w:rPr>
-            </w:pPr>
-            <w:r>
-              <w:rPr>
-                <w:bCs/>
-              </w:rPr>
-              <w:t>(</w:t>
-            </w:r>
-            <w:r>
-              <w:rPr>
-                <w:bCs/>
-              </w:rPr>
-              <w:t>Depuis février 2019)</w:t>
+              <w:t>BPAM</w:t>
+            </w:r>
+          </w:p>
+          <w:p>
+            <w:pPr>
+              <w:pStyle w:val="CorpsCV"/>
+            </w:pPr>
+            <w:r>
+              <w:t>(Avril 2019 – Septembre 2019)</w:t>
             </w:r>
           </w:p>
         </w:tc>
@@ -1234,7 +1365,7 @@
                 <w:b/>
                 <w:bCs/>
               </w:rPr>
-              <w:t>Tech Lead Salesforce :</w:t>
+              <w:t>Run Manager :</w:t>
             </w:r>
           </w:p>
           <w:p>
@@ -1242,60 +1373,26 @@
               <w:pStyle w:val="CorpsCV"/>
               <w:numPr>
                 <w:ilvl w:val="0"/>
-                <w:numId w:val="19"/>
+                <w:numId w:val="20"/>
               </w:numPr>
               <w:rPr>
-                <w:bCs/>
-              </w:rPr>
-            </w:pPr>
-            <w:r>
-              <w:rPr>
-                <w:bCs/>
                 <w:u w:val="single"/>
               </w:rPr>
+            </w:pPr>
+            <w:r>
+              <w:rPr>
+                <w:u w:val="single"/>
+              </w:rPr>
               <w:t>Cadre de la mission :</w:t>
             </w:r>
             <w:r>
-              <w:rPr>
-                <w:bCs/>
-              </w:rPr>
-              <w:t xml:space="preserve"> Placement Direct, filiale de </w:t>
-            </w:r>
-            <w:r>
-              <w:rPr>
-                <w:bCs/>
-              </w:rPr>
-              <w:t>SwissLife</w:t>
-            </w:r>
-            <w:r>
-              <w:rPr>
-                <w:bCs/>
-              </w:rPr>
-              <w:t xml:space="preserve">, est un courtier dans l’assurance vie. Pour lui permettre </w:t>
-            </w:r>
-            <w:r>
-              <w:rPr>
-                <w:bCs/>
-              </w:rPr>
-              <w:t>d’accélérer le développement de son activité</w:t>
-            </w:r>
-            <w:r>
-              <w:rPr>
-                <w:bCs/>
-              </w:rPr>
-              <w:t xml:space="preserve">, il a décidé de refondre une partie de son SI en intégrant la solution </w:t>
-            </w:r>
-            <w:r>
-              <w:rPr>
-                <w:bCs/>
-              </w:rPr>
-              <w:t>Sales Cloud</w:t>
-            </w:r>
-            <w:r>
-              <w:rPr>
-                <w:bCs/>
-              </w:rPr>
-              <w:t>. Cette intégration inclus aussi un site institutionnel et un portail client.</w:t>
+              <w:t xml:space="preserve"> </w:t>
+            </w:r>
+            <w:r>
+              <w:t>La BPAM possède plusieurs filiales dont une qui se focalise sur l’épargne entreprise : ERE. Ils utilisent la plateforme Sales Cloud pour suivre les contrats qu’ils ont</w:t>
+            </w:r>
+            <w:r>
+              <w:t xml:space="preserve"> avec différentes entreprises. Ils ont activité run qu’une activité projets avec des sujets variés : passage à lightning, nouvelle loi de finance, législation RGPD, …</w:t>
             </w:r>
           </w:p>
           <w:p>
@@ -1303,15 +1400,14 @@
               <w:pStyle w:val="CorpsCV"/>
               <w:numPr>
                 <w:ilvl w:val="0"/>
-                <w:numId w:val="19"/>
+                <w:numId w:val="20"/>
               </w:numPr>
               <w:rPr>
-                <w:bCs/>
-              </w:rPr>
-            </w:pPr>
-            <w:r>
-              <w:rPr>
-                <w:bCs/>
+                <w:u w:val="single"/>
+              </w:rPr>
+            </w:pPr>
+            <w:r>
+              <w:rPr>
                 <w:u w:val="single"/>
               </w:rPr>
               <w:t>Objectif de la mission :</w:t>
@@ -1322,17 +1418,17 @@
               <w:pStyle w:val="CorpsCV"/>
               <w:numPr>
                 <w:ilvl w:val="1"/>
-                <w:numId w:val="19"/>
+                <w:numId w:val="20"/>
               </w:numPr>
-              <w:rPr>
-                <w:bCs/>
-              </w:rPr>
-            </w:pPr>
-            <w:r>
-              <w:rPr>
-                <w:bCs/>
-              </w:rPr>
-              <w:t>Spécification de l’architecture.</w:t>
+            </w:pPr>
+            <w:r>
+              <w:t>Management du run</w:t>
+            </w:r>
+            <w:r>
+              <w:t> : gestion des priorités en accord avec la MOA, gestion des urgences</w:t>
+            </w:r>
+            <w:r>
+              <w:t>.</w:t>
             </w:r>
           </w:p>
           <w:p>
@@ -1340,37 +1436,29 @@
               <w:pStyle w:val="CorpsCV"/>
               <w:numPr>
                 <w:ilvl w:val="1"/>
-                <w:numId w:val="19"/>
+                <w:numId w:val="20"/>
               </w:numPr>
-              <w:rPr>
-                <w:bCs/>
-              </w:rPr>
-            </w:pPr>
-            <w:r>
-              <w:rPr>
-                <w:bCs/>
-              </w:rPr>
-              <w:t xml:space="preserve">Macro-chiffrage des </w:t>
-            </w:r>
-            <w:proofErr w:type="spellStart"/>
-            <w:r>
-              <w:rPr>
-                <w:bCs/>
-              </w:rPr>
-              <w:t>F</w:t>
-            </w:r>
-            <w:r>
-              <w:rPr>
-                <w:bCs/>
-              </w:rPr>
-              <w:t>eatures</w:t>
-            </w:r>
-            <w:proofErr w:type="spellEnd"/>
-            <w:r>
-              <w:rPr>
-                <w:bCs/>
-              </w:rPr>
-              <w:t>.</w:t>
+            </w:pPr>
+            <w:r>
+              <w:t>Tech lead</w:t>
+            </w:r>
+            <w:r>
+              <w:t> : challeng</w:t>
+            </w:r>
+            <w:r>
+              <w:t>e des demandes métiers, chaine de déploiement, intégration dans le SI, chiffrage des besoins, …</w:t>
+            </w:r>
+          </w:p>
+          <w:p>
+            <w:pPr>
+              <w:pStyle w:val="CorpsCV"/>
+              <w:numPr>
+                <w:ilvl w:val="1"/>
+                <w:numId w:val="20"/>
+              </w:numPr>
+            </w:pPr>
+            <w:r>
+              <w:t>Réalisation projets : planning, rédaction d’US, développement, …</w:t>
             </w:r>
           </w:p>
           <w:p>
@@ -1378,7 +1466,7 @@
               <w:pStyle w:val="CorpsCV"/>
               <w:numPr>
                 <w:ilvl w:val="0"/>
-                <w:numId w:val="19"/>
+                <w:numId w:val="20"/>
               </w:numPr>
               <w:rPr>
                 <w:bCs/>
@@ -1398,7 +1486,7 @@
               <w:pStyle w:val="CorpsCV"/>
               <w:numPr>
                 <w:ilvl w:val="1"/>
-                <w:numId w:val="19"/>
+                <w:numId w:val="20"/>
               </w:numPr>
               <w:rPr>
                 <w:bCs/>
@@ -1408,21 +1496,7 @@
               <w:rPr>
                 <w:bCs/>
               </w:rPr>
-              <w:t xml:space="preserve">Langage : Apex, </w:t>
-            </w:r>
-            <w:proofErr w:type="spellStart"/>
-            <w:r>
-              <w:rPr>
-                <w:bCs/>
-              </w:rPr>
-              <w:t>VisualForce</w:t>
-            </w:r>
-            <w:proofErr w:type="spellEnd"/>
-            <w:r>
-              <w:rPr>
-                <w:bCs/>
-              </w:rPr>
-              <w:t>, HTML5, Javascript, CSS</w:t>
+              <w:t>Langage : Apex, VisualForce, HTML5, Javascript, CSS</w:t>
             </w:r>
           </w:p>
           <w:p>
@@ -1430,19 +1504,18 @@
               <w:pStyle w:val="CorpsCV"/>
               <w:numPr>
                 <w:ilvl w:val="1"/>
-                <w:numId w:val="19"/>
+                <w:numId w:val="20"/>
               </w:numPr>
               <w:rPr>
+                <w:u w:val="single"/>
+              </w:rPr>
+            </w:pPr>
+            <w:r>
+              <w:rPr>
                 <w:bCs/>
                 <w:lang w:val="en-US"/>
               </w:rPr>
-            </w:pPr>
-            <w:r>
-              <w:rPr>
-                <w:bCs/>
-                <w:lang w:val="en-US"/>
-              </w:rPr>
-              <w:t>IDE: Sublime Text 3 avec Mavens Mate, Ant, Talend Open Studio, SonarQube, Visual Studio Code, SFDX</w:t>
+              <w:t>IDE: Sublime Text 3 avec Mavens Mate, Ant</w:t>
             </w:r>
           </w:p>
         </w:tc>
@@ -1463,9 +1536,6 @@
           <w:p>
             <w:pPr>
               <w:pStyle w:val="CorpsCV"/>
-              <w:rPr>
-                <w:lang w:val="en-US"/>
-              </w:rPr>
             </w:pPr>
           </w:p>
         </w:tc>
@@ -1493,39 +1563,45 @@
                 <w:b/>
                 <w:bCs/>
               </w:rPr>
-              <w:t xml:space="preserve">EDF </w:t>
-            </w:r>
-          </w:p>
-          <w:p>
-            <w:pPr>
-              <w:pStyle w:val="CorpsCV"/>
-              <w:rPr>
-                <w:bCs/>
-              </w:rPr>
-            </w:pPr>
-            <w:r>
-              <w:rPr>
-                <w:bCs/>
-              </w:rPr>
-              <w:t xml:space="preserve">(Juillet 2018 </w:t>
-            </w:r>
-            <w:r>
-              <w:rPr>
-                <w:bCs/>
-              </w:rPr>
-              <w:t>–</w:t>
-            </w:r>
-            <w:r>
-              <w:rPr>
-                <w:bCs/>
-              </w:rPr>
-              <w:t xml:space="preserve"> </w:t>
-            </w:r>
-            <w:r>
-              <w:rPr>
-                <w:bCs/>
-              </w:rPr>
-              <w:t>Janvier 2019)</w:t>
+              <w:t>Placement Direct</w:t>
+            </w:r>
+          </w:p>
+          <w:p>
+            <w:pPr>
+              <w:pStyle w:val="CorpsCV"/>
+              <w:rPr>
+                <w:bCs/>
+              </w:rPr>
+            </w:pPr>
+            <w:r>
+              <w:rPr>
+                <w:bCs/>
+              </w:rPr>
+              <w:t>(</w:t>
+            </w:r>
+            <w:r>
+              <w:rPr>
+                <w:bCs/>
+              </w:rPr>
+              <w:t>Janvier</w:t>
+            </w:r>
+            <w:r>
+              <w:rPr>
+                <w:bCs/>
+              </w:rPr>
+              <w:t xml:space="preserve"> 2019</w:t>
+            </w:r>
+            <w:r>
+              <w:rPr>
+                <w:bCs/>
+              </w:rPr>
+              <w:t xml:space="preserve"> – Mars 2019</w:t>
+            </w:r>
+            <w:r>
+              <w:rPr>
+                <w:bCs/>
+              </w:rPr>
+              <w:t>)</w:t>
             </w:r>
           </w:p>
         </w:tc>
@@ -1544,28 +1620,16 @@
             <w:pPr>
               <w:pStyle w:val="CorpsCV"/>
               <w:rPr>
-                <w:bCs/>
-              </w:rPr>
-            </w:pPr>
-            <w:r>
-              <w:rPr>
                 <w:b/>
                 <w:bCs/>
               </w:rPr>
-              <w:t>Tech Lead</w:t>
-            </w:r>
+            </w:pPr>
             <w:r>
               <w:rPr>
                 <w:b/>
                 <w:bCs/>
               </w:rPr>
-              <w:t xml:space="preserve"> Salesforce</w:t>
-            </w:r>
-            <w:r>
-              <w:rPr>
-                <w:bCs/>
-              </w:rPr>
-              <w:t> :</w:t>
+              <w:t>Tech Lead Salesforce :</w:t>
             </w:r>
           </w:p>
           <w:p>
@@ -1573,9 +1637,8 @@
               <w:pStyle w:val="CorpsCV"/>
               <w:numPr>
                 <w:ilvl w:val="0"/>
-                <w:numId w:val="18"/>
+                <w:numId w:val="19"/>
               </w:numPr>
-              <w:jc w:val="both"/>
               <w:rPr>
                 <w:bCs/>
               </w:rPr>
@@ -1591,103 +1654,43 @@
               <w:rPr>
                 <w:bCs/>
               </w:rPr>
-              <w:t xml:space="preserve"> </w:t>
-            </w:r>
-            <w:r>
-              <w:rPr>
-                <w:bCs/>
-              </w:rPr>
-              <w:t xml:space="preserve">EDF est un des leaders sur le marché de l’énergie. </w:t>
-            </w:r>
-            <w:r>
-              <w:rPr>
-                <w:bCs/>
-              </w:rPr>
-              <w:t xml:space="preserve">Face à la concurrence sur le marché de l’énergie, EDF </w:t>
-            </w:r>
-            <w:r>
-              <w:rPr>
-                <w:bCs/>
-              </w:rPr>
-              <w:t>se doit de dynamiser</w:t>
-            </w:r>
-            <w:r>
-              <w:rPr>
-                <w:bCs/>
-              </w:rPr>
-              <w:t xml:space="preserve"> </w:t>
-            </w:r>
-            <w:r>
-              <w:rPr>
-                <w:bCs/>
-              </w:rPr>
-              <w:t>son activité liée aux entreprises</w:t>
-            </w:r>
-            <w:r>
-              <w:rPr>
-                <w:bCs/>
-              </w:rPr>
-              <w:t xml:space="preserve">. </w:t>
-            </w:r>
-            <w:r>
-              <w:rPr>
-                <w:bCs/>
-              </w:rPr>
-              <w:t xml:space="preserve">Dans le cadre de </w:t>
-            </w:r>
-            <w:r>
-              <w:rPr>
-                <w:bCs/>
-              </w:rPr>
-              <w:t xml:space="preserve">cette </w:t>
-            </w:r>
-            <w:r>
-              <w:rPr>
-                <w:bCs/>
-              </w:rPr>
-              <w:t xml:space="preserve">évolution, EDF </w:t>
-            </w:r>
-            <w:r>
-              <w:rPr>
-                <w:bCs/>
-              </w:rPr>
-              <w:t xml:space="preserve">désire </w:t>
-            </w:r>
-            <w:r>
-              <w:rPr>
-                <w:bCs/>
-              </w:rPr>
-              <w:t xml:space="preserve">remplacer son ancien </w:t>
-            </w:r>
-            <w:r>
-              <w:rPr>
-                <w:bCs/>
-              </w:rPr>
-              <w:t>CRM</w:t>
-            </w:r>
-            <w:r>
-              <w:rPr>
-                <w:bCs/>
-              </w:rPr>
-              <w:t xml:space="preserve"> par Salesforce</w:t>
-            </w:r>
-            <w:r>
-              <w:rPr>
-                <w:bCs/>
-              </w:rPr>
-              <w:t>.</w:t>
-            </w:r>
-            <w:r>
-              <w:rPr>
-                <w:bCs/>
-              </w:rPr>
-              <w:t xml:space="preserve"> Pour cela, une équipe de plus de 100 personnes a été monté pour s’assurer de la réalisation du projet sur une période de 4 ans. </w:t>
-            </w:r>
-            <w:r>
-              <w:rPr>
-                <w:bCs/>
-              </w:rPr>
-              <w:t xml:space="preserve"> </w:t>
+              <w:t xml:space="preserve"> Placement Direct, filiale de </w:t>
+            </w:r>
+            <w:r>
+              <w:rPr>
+                <w:bCs/>
+              </w:rPr>
+              <w:t>SwissLife</w:t>
+            </w:r>
+            <w:r>
+              <w:rPr>
+                <w:bCs/>
+              </w:rPr>
+              <w:t xml:space="preserve">, est un courtier dans l’assurance vie. Pour lui permettre </w:t>
+            </w:r>
+            <w:r>
+              <w:rPr>
+                <w:bCs/>
+              </w:rPr>
+              <w:t>d’accélérer le développement de son activité</w:t>
+            </w:r>
+            <w:r>
+              <w:rPr>
+                <w:bCs/>
+              </w:rPr>
+              <w:t xml:space="preserve">, il a décidé de refondre une partie de son SI en intégrant la solution </w:t>
+            </w:r>
+            <w:r>
+              <w:rPr>
+                <w:bCs/>
+              </w:rPr>
+              <w:t>Sales Cloud</w:t>
+            </w:r>
+            <w:r>
+              <w:rPr>
+                <w:bCs/>
+              </w:rPr>
+              <w:t>. Cette intégration inclus aussi un site institutionnel et un portail client.</w:t>
             </w:r>
           </w:p>
           <w:p>
@@ -1695,33 +1698,18 @@
               <w:pStyle w:val="CorpsCV"/>
               <w:numPr>
                 <w:ilvl w:val="0"/>
-                <w:numId w:val="18"/>
+                <w:numId w:val="19"/>
               </w:numPr>
               <w:rPr>
                 <w:bCs/>
+              </w:rPr>
+            </w:pPr>
+            <w:r>
+              <w:rPr>
+                <w:bCs/>
                 <w:u w:val="single"/>
               </w:rPr>
-            </w:pPr>
-            <w:r>
-              <w:rPr>
-                <w:bCs/>
-                <w:u w:val="single"/>
-              </w:rPr>
-              <w:t xml:space="preserve">Objectif de </w:t>
-            </w:r>
-            <w:r>
-              <w:rPr>
-                <w:bCs/>
-                <w:u w:val="single"/>
-              </w:rPr>
-              <w:t xml:space="preserve">la </w:t>
-            </w:r>
-            <w:r>
-              <w:rPr>
-                <w:bCs/>
-                <w:u w:val="single"/>
-              </w:rPr>
-              <w:t xml:space="preserve">mission : </w:t>
+              <w:t>Objectif de la mission :</w:t>
             </w:r>
           </w:p>
           <w:p>
@@ -1729,7 +1717,7 @@
               <w:pStyle w:val="CorpsCV"/>
               <w:numPr>
                 <w:ilvl w:val="1"/>
-                <w:numId w:val="18"/>
+                <w:numId w:val="19"/>
               </w:numPr>
               <w:rPr>
                 <w:bCs/>
@@ -1739,25 +1727,7 @@
               <w:rPr>
                 <w:bCs/>
               </w:rPr>
-              <w:t xml:space="preserve">Gestion </w:t>
-            </w:r>
-            <w:r>
-              <w:rPr>
-                <w:bCs/>
-              </w:rPr>
-              <w:t>et évolution du process d</w:t>
-            </w:r>
-            <w:r>
-              <w:rPr>
-                <w:bCs/>
-              </w:rPr>
-              <w:t>’intégration continue</w:t>
-            </w:r>
-            <w:r>
-              <w:rPr>
-                <w:bCs/>
-              </w:rPr>
-              <w:t>.</w:t>
+              <w:t>Spécification de l’architecture.</w:t>
             </w:r>
           </w:p>
           <w:p>
@@ -1765,7 +1735,7 @@
               <w:pStyle w:val="CorpsCV"/>
               <w:numPr>
                 <w:ilvl w:val="1"/>
-                <w:numId w:val="18"/>
+                <w:numId w:val="19"/>
               </w:numPr>
               <w:rPr>
                 <w:bCs/>
@@ -1775,9 +1745,8 @@
               <w:rPr>
                 <w:bCs/>
               </w:rPr>
-              <w:t xml:space="preserve">Assurer le macro-chiffrage des </w:t>
-            </w:r>
-            <w:proofErr w:type="spellStart"/>
+              <w:t xml:space="preserve">Macro-chiffrage des </w:t>
+            </w:r>
             <w:r>
               <w:rPr>
                 <w:bCs/>
@@ -1788,16 +1757,35 @@
               <w:rPr>
                 <w:bCs/>
               </w:rPr>
-              <w:t>eatures</w:t>
-            </w:r>
-            <w:proofErr w:type="spellEnd"/>
+              <w:t>eatures.</w:t>
+            </w:r>
+          </w:p>
+          <w:p>
+            <w:pPr>
+              <w:pStyle w:val="CorpsCV"/>
+              <w:numPr>
+                <w:ilvl w:val="0"/>
+                <w:numId w:val="19"/>
+              </w:numPr>
+              <w:rPr>
+                <w:bCs/>
+                <w:u w:val="single"/>
+              </w:rPr>
+            </w:pPr>
+            <w:r>
+              <w:rPr>
+                <w:bCs/>
+                <w:u w:val="single"/>
+              </w:rPr>
+              <w:t>Environnement :</w:t>
+            </w:r>
           </w:p>
           <w:p>
             <w:pPr>
               <w:pStyle w:val="CorpsCV"/>
               <w:numPr>
                 <w:ilvl w:val="1"/>
-                <w:numId w:val="18"/>
+                <w:numId w:val="19"/>
               </w:numPr>
               <w:rPr>
                 <w:bCs/>
@@ -1807,13 +1795,7 @@
               <w:rPr>
                 <w:bCs/>
               </w:rPr>
-              <w:t>Dé</w:t>
-            </w:r>
-            <w:r>
-              <w:rPr>
-                <w:bCs/>
-              </w:rPr>
-              <w:t>veloppement de nouvelles fonctionnalités</w:t>
+              <w:t>Langage : Apex, VisualForce, HTML5, Javascript, CSS</w:t>
             </w:r>
           </w:p>
           <w:p>
@@ -1821,80 +1803,10 @@
               <w:pStyle w:val="CorpsCV"/>
               <w:numPr>
                 <w:ilvl w:val="1"/>
-                <w:numId w:val="18"/>
+                <w:numId w:val="19"/>
               </w:numPr>
               <w:rPr>
                 <w:bCs/>
-              </w:rPr>
-            </w:pPr>
-            <w:r>
-              <w:rPr>
-                <w:bCs/>
-              </w:rPr>
-              <w:t>Encadrement des juniors et des nouveaux arrivants.</w:t>
-            </w:r>
-          </w:p>
-          <w:p>
-            <w:pPr>
-              <w:pStyle w:val="CorpsCV"/>
-              <w:numPr>
-                <w:ilvl w:val="0"/>
-                <w:numId w:val="18"/>
-              </w:numPr>
-              <w:rPr>
-                <w:bCs/>
-                <w:u w:val="single"/>
-              </w:rPr>
-            </w:pPr>
-            <w:r>
-              <w:rPr>
-                <w:bCs/>
-                <w:u w:val="single"/>
-              </w:rPr>
-              <w:t>Environnement :</w:t>
-            </w:r>
-          </w:p>
-          <w:p>
-            <w:pPr>
-              <w:pStyle w:val="CorpsCV"/>
-              <w:numPr>
-                <w:ilvl w:val="1"/>
-                <w:numId w:val="18"/>
-              </w:numPr>
-              <w:rPr>
-                <w:bCs/>
-              </w:rPr>
-            </w:pPr>
-            <w:r>
-              <w:rPr>
-                <w:bCs/>
-              </w:rPr>
-              <w:t xml:space="preserve">Langage : Apex, </w:t>
-            </w:r>
-            <w:proofErr w:type="spellStart"/>
-            <w:r>
-              <w:rPr>
-                <w:bCs/>
-              </w:rPr>
-              <w:t>VisualForce</w:t>
-            </w:r>
-            <w:proofErr w:type="spellEnd"/>
-            <w:r>
-              <w:rPr>
-                <w:bCs/>
-              </w:rPr>
-              <w:t>, HTML5, Javascript, CSS</w:t>
-            </w:r>
-          </w:p>
-          <w:p>
-            <w:pPr>
-              <w:pStyle w:val="CorpsCV"/>
-              <w:numPr>
-                <w:ilvl w:val="1"/>
-                <w:numId w:val="18"/>
-              </w:numPr>
-              <w:rPr>
-                <w:bCs/>
                 <w:lang w:val="en-US"/>
               </w:rPr>
             </w:pPr>
@@ -1903,42 +1815,7 @@
                 <w:bCs/>
                 <w:lang w:val="en-US"/>
               </w:rPr>
-              <w:t>IDE</w:t>
-            </w:r>
-            <w:r>
-              <w:rPr>
-                <w:bCs/>
-                <w:lang w:val="en-US"/>
-              </w:rPr>
-              <w:t>:</w:t>
-            </w:r>
-            <w:r>
-              <w:rPr>
-                <w:bCs/>
-                <w:lang w:val="en-US"/>
-              </w:rPr>
-              <w:t xml:space="preserve"> Sublime Text 3 avec Mavens Mate, Ant, Talend Open Studio, SonarQube</w:t>
-            </w:r>
-            <w:r>
-              <w:rPr>
-                <w:bCs/>
-                <w:lang w:val="en-US"/>
-              </w:rPr>
-              <w:t>, Visual S</w:t>
-            </w:r>
-            <w:r>
-              <w:rPr>
-                <w:bCs/>
-                <w:lang w:val="en-US"/>
-              </w:rPr>
-              <w:t>tudio Code</w:t>
-            </w:r>
-            <w:r>
-              <w:rPr>
-                <w:bCs/>
-                <w:lang w:val="en-US"/>
-              </w:rPr>
-              <w:t>, SFDX</w:t>
+              <w:t>IDE: Sublime Text 3 avec Mavens Mate, Ant, Talend Open Studio, SonarQube, Visual Studio Code, SFDX</w:t>
             </w:r>
           </w:p>
         </w:tc>
@@ -1984,59 +1861,44 @@
                 <w:bCs/>
               </w:rPr>
             </w:pPr>
-            <w:proofErr w:type="spellStart"/>
             <w:r>
               <w:rPr>
                 <w:b/>
                 <w:bCs/>
               </w:rPr>
-              <w:t>Albéa</w:t>
-            </w:r>
-            <w:proofErr w:type="spellEnd"/>
-            <w:r>
-              <w:rPr>
-                <w:b/>
+              <w:t xml:space="preserve">EDF </w:t>
+            </w:r>
+          </w:p>
+          <w:p>
+            <w:pPr>
+              <w:pStyle w:val="CorpsCV"/>
+              <w:rPr>
+                <w:bCs/>
+              </w:rPr>
+            </w:pPr>
+            <w:r>
+              <w:rPr>
+                <w:bCs/>
+              </w:rPr>
+              <w:t xml:space="preserve">(Juillet 2018 </w:t>
+            </w:r>
+            <w:r>
+              <w:rPr>
+                <w:bCs/>
+              </w:rPr>
+              <w:t>–</w:t>
+            </w:r>
+            <w:r>
+              <w:rPr>
                 <w:bCs/>
               </w:rPr>
               <w:t xml:space="preserve"> </w:t>
             </w:r>
-          </w:p>
-          <w:p>
-            <w:pPr>
-              <w:pStyle w:val="CorpsCV"/>
-              <w:rPr>
-                <w:bCs/>
-              </w:rPr>
-            </w:pPr>
-            <w:r>
-              <w:rPr>
-                <w:bCs/>
-              </w:rPr>
-              <w:t xml:space="preserve">(Janvier 2018 </w:t>
-            </w:r>
-            <w:r>
-              <w:rPr>
-                <w:bCs/>
-              </w:rPr>
-              <w:t>–</w:t>
-            </w:r>
-            <w:r>
-              <w:rPr>
-                <w:bCs/>
-              </w:rPr>
-              <w:t xml:space="preserve"> </w:t>
-            </w:r>
-            <w:r>
-              <w:rPr>
-                <w:bCs/>
-              </w:rPr>
-              <w:t>Juin 2018</w:t>
-            </w:r>
-            <w:r>
-              <w:rPr>
-                <w:bCs/>
-              </w:rPr>
-              <w:t>)</w:t>
+            <w:r>
+              <w:rPr>
+                <w:bCs/>
+              </w:rPr>
+              <w:t>Janvier 2019)</w:t>
             </w:r>
           </w:p>
         </w:tc>
@@ -2063,7 +1925,14 @@
                 <w:b/>
                 <w:bCs/>
               </w:rPr>
-              <w:t>Consultant Salesforce</w:t>
+              <w:t>Tech Lead</w:t>
+            </w:r>
+            <w:r>
+              <w:rPr>
+                <w:b/>
+                <w:bCs/>
+              </w:rPr>
+              <w:t xml:space="preserve"> Salesforce</w:t>
             </w:r>
             <w:r>
               <w:rPr>
@@ -2077,7 +1946,7 @@
               <w:pStyle w:val="CorpsCV"/>
               <w:numPr>
                 <w:ilvl w:val="0"/>
-                <w:numId w:val="15"/>
+                <w:numId w:val="18"/>
               </w:numPr>
               <w:jc w:val="both"/>
               <w:rPr>
@@ -2097,47 +1966,101 @@
               </w:rPr>
               <w:t xml:space="preserve"> </w:t>
             </w:r>
-            <w:proofErr w:type="spellStart"/>
-            <w:r>
-              <w:rPr>
-                <w:bCs/>
-              </w:rPr>
-              <w:t>Albéa</w:t>
-            </w:r>
-            <w:proofErr w:type="spellEnd"/>
-            <w:r>
-              <w:rPr>
-                <w:bCs/>
-              </w:rPr>
-              <w:t xml:space="preserve"> est une entreprise au rayonnement mondiale qui travaille en partenariat avec de grand groupes comme l’Oréal et qui produit le packaging pour différent produit de beauté. </w:t>
-            </w:r>
-            <w:proofErr w:type="spellStart"/>
-            <w:r>
-              <w:rPr>
-                <w:bCs/>
-              </w:rPr>
-              <w:t>Albéa</w:t>
-            </w:r>
-            <w:proofErr w:type="spellEnd"/>
-            <w:r>
-              <w:rPr>
-                <w:bCs/>
-              </w:rPr>
-              <w:t xml:space="preserve"> a déployé la solution Sales Cloud pour lui permettre de piloter son activité à travers le monde. Des développements spécifiques important ont été réalisés pour répondre à une grande partie du besoin spécifique d’</w:t>
-            </w:r>
-            <w:proofErr w:type="spellStart"/>
-            <w:r>
-              <w:rPr>
-                <w:bCs/>
-              </w:rPr>
-              <w:t>Albéa</w:t>
-            </w:r>
-            <w:proofErr w:type="spellEnd"/>
+            <w:r>
+              <w:rPr>
+                <w:bCs/>
+              </w:rPr>
+              <w:t xml:space="preserve">EDF est un des leaders sur le marché de l’énergie. </w:t>
+            </w:r>
+            <w:r>
+              <w:rPr>
+                <w:bCs/>
+              </w:rPr>
+              <w:t xml:space="preserve">Face à la concurrence sur le marché de l’énergie, EDF </w:t>
+            </w:r>
+            <w:r>
+              <w:rPr>
+                <w:bCs/>
+              </w:rPr>
+              <w:t>se doit de dynamiser</w:t>
+            </w:r>
+            <w:r>
+              <w:rPr>
+                <w:bCs/>
+              </w:rPr>
+              <w:t xml:space="preserve"> </w:t>
+            </w:r>
+            <w:r>
+              <w:rPr>
+                <w:bCs/>
+              </w:rPr>
+              <w:t>son activité liée aux entreprises</w:t>
+            </w:r>
+            <w:r>
+              <w:rPr>
+                <w:bCs/>
+              </w:rPr>
+              <w:t xml:space="preserve">. </w:t>
+            </w:r>
+            <w:r>
+              <w:rPr>
+                <w:bCs/>
+              </w:rPr>
+              <w:t xml:space="preserve">Dans le cadre de </w:t>
+            </w:r>
+            <w:r>
+              <w:rPr>
+                <w:bCs/>
+              </w:rPr>
+              <w:t xml:space="preserve">cette </w:t>
+            </w:r>
+            <w:r>
+              <w:rPr>
+                <w:bCs/>
+              </w:rPr>
+              <w:t xml:space="preserve">évolution, EDF </w:t>
+            </w:r>
+            <w:r>
+              <w:rPr>
+                <w:bCs/>
+              </w:rPr>
+              <w:t xml:space="preserve">désire </w:t>
+            </w:r>
+            <w:r>
+              <w:rPr>
+                <w:bCs/>
+              </w:rPr>
+              <w:t xml:space="preserve">remplacer son ancien </w:t>
+            </w:r>
+            <w:r>
+              <w:rPr>
+                <w:bCs/>
+              </w:rPr>
+              <w:t>CRM</w:t>
+            </w:r>
+            <w:r>
+              <w:rPr>
+                <w:bCs/>
+              </w:rPr>
+              <w:t xml:space="preserve"> par Salesforce</w:t>
+            </w:r>
             <w:r>
               <w:rPr>
                 <w:bCs/>
               </w:rPr>
               <w:t>.</w:t>
+            </w:r>
+            <w:r>
+              <w:rPr>
+                <w:bCs/>
+              </w:rPr>
+              <w:t xml:space="preserve"> Pour cela, une équipe de plus de 100 personnes a été monté pour s’assurer de la réalisation du projet sur une période de 4 ans. </w:t>
+            </w:r>
+            <w:r>
+              <w:rPr>
+                <w:bCs/>
+              </w:rPr>
+              <w:t xml:space="preserve"> </w:t>
             </w:r>
           </w:p>
           <w:p>
@@ -2145,56 +2068,141 @@
               <w:pStyle w:val="CorpsCV"/>
               <w:numPr>
                 <w:ilvl w:val="0"/>
-                <w:numId w:val="15"/>
+                <w:numId w:val="18"/>
               </w:numPr>
               <w:rPr>
                 <w:bCs/>
-              </w:rPr>
-            </w:pPr>
-            <w:r>
-              <w:rPr>
-                <w:bCs/>
                 <w:u w:val="single"/>
               </w:rPr>
-              <w:t>Objectif de la mission :</w:t>
-            </w:r>
-            <w:r>
-              <w:rPr>
-                <w:bCs/>
-              </w:rPr>
-              <w:t xml:space="preserve"> Assure</w:t>
-            </w:r>
-            <w:r>
-              <w:rPr>
-                <w:bCs/>
-              </w:rPr>
-              <w:t>r</w:t>
-            </w:r>
-            <w:r>
-              <w:rPr>
-                <w:bCs/>
-              </w:rPr>
-              <w:t xml:space="preserve"> la TMA et les évolutions pour l</w:t>
-            </w:r>
-            <w:r>
-              <w:rPr>
-                <w:bCs/>
-              </w:rPr>
-              <w:t xml:space="preserve">a version 2 attendue par </w:t>
-            </w:r>
-            <w:proofErr w:type="spellStart"/>
-            <w:r>
-              <w:rPr>
-                <w:bCs/>
-              </w:rPr>
-              <w:t>Albéa</w:t>
-            </w:r>
-            <w:proofErr w:type="spellEnd"/>
+            </w:pPr>
+            <w:r>
+              <w:rPr>
+                <w:bCs/>
+                <w:u w:val="single"/>
+              </w:rPr>
+              <w:t xml:space="preserve">Objectif de </w:t>
+            </w:r>
+            <w:r>
+              <w:rPr>
+                <w:bCs/>
+                <w:u w:val="single"/>
+              </w:rPr>
+              <w:t xml:space="preserve">la </w:t>
+            </w:r>
+            <w:r>
+              <w:rPr>
+                <w:bCs/>
+                <w:u w:val="single"/>
+              </w:rPr>
+              <w:t xml:space="preserve">mission : </w:t>
+            </w:r>
+          </w:p>
+          <w:p>
+            <w:pPr>
+              <w:pStyle w:val="CorpsCV"/>
+              <w:numPr>
+                <w:ilvl w:val="1"/>
+                <w:numId w:val="18"/>
+              </w:numPr>
+              <w:rPr>
+                <w:bCs/>
+              </w:rPr>
+            </w:pPr>
+            <w:r>
+              <w:rPr>
+                <w:bCs/>
+              </w:rPr>
+              <w:t xml:space="preserve">Gestion </w:t>
+            </w:r>
+            <w:r>
+              <w:rPr>
+                <w:bCs/>
+              </w:rPr>
+              <w:t>et évolution du process d</w:t>
+            </w:r>
+            <w:r>
+              <w:rPr>
+                <w:bCs/>
+              </w:rPr>
+              <w:t>’intégration continue</w:t>
+            </w:r>
             <w:r>
               <w:rPr>
                 <w:bCs/>
               </w:rPr>
               <w:t>.</w:t>
+            </w:r>
+          </w:p>
+          <w:p>
+            <w:pPr>
+              <w:pStyle w:val="CorpsCV"/>
+              <w:numPr>
+                <w:ilvl w:val="1"/>
+                <w:numId w:val="18"/>
+              </w:numPr>
+              <w:rPr>
+                <w:bCs/>
+              </w:rPr>
+            </w:pPr>
+            <w:r>
+              <w:rPr>
+                <w:bCs/>
+              </w:rPr>
+              <w:t xml:space="preserve">Assurer le macro-chiffrage des </w:t>
+            </w:r>
+            <w:r>
+              <w:rPr>
+                <w:bCs/>
+              </w:rPr>
+              <w:t>F</w:t>
+            </w:r>
+            <w:r>
+              <w:rPr>
+                <w:bCs/>
+              </w:rPr>
+              <w:t>eatures</w:t>
+            </w:r>
+          </w:p>
+          <w:p>
+            <w:pPr>
+              <w:pStyle w:val="CorpsCV"/>
+              <w:numPr>
+                <w:ilvl w:val="1"/>
+                <w:numId w:val="18"/>
+              </w:numPr>
+              <w:rPr>
+                <w:bCs/>
+              </w:rPr>
+            </w:pPr>
+            <w:r>
+              <w:rPr>
+                <w:bCs/>
+              </w:rPr>
+              <w:t>Dé</w:t>
+            </w:r>
+            <w:r>
+              <w:rPr>
+                <w:bCs/>
+              </w:rPr>
+              <w:t>veloppement de nouvelles fonctionnalités</w:t>
+            </w:r>
+          </w:p>
+          <w:p>
+            <w:pPr>
+              <w:pStyle w:val="CorpsCV"/>
+              <w:numPr>
+                <w:ilvl w:val="1"/>
+                <w:numId w:val="18"/>
+              </w:numPr>
+              <w:rPr>
+                <w:bCs/>
+              </w:rPr>
+            </w:pPr>
+            <w:r>
+              <w:rPr>
+                <w:bCs/>
+              </w:rPr>
+              <w:t>Encadrement des juniors et des nouveaux arrivants.</w:t>
             </w:r>
           </w:p>
           <w:p>
@@ -2202,15 +2210,17 @@
               <w:pStyle w:val="CorpsCV"/>
               <w:numPr>
                 <w:ilvl w:val="0"/>
-                <w:numId w:val="15"/>
+                <w:numId w:val="18"/>
               </w:numPr>
               <w:rPr>
                 <w:bCs/>
-              </w:rPr>
-            </w:pPr>
-            <w:r>
-              <w:rPr>
-                <w:bCs/>
+                <w:u w:val="single"/>
+              </w:rPr>
+            </w:pPr>
+            <w:r>
+              <w:rPr>
+                <w:bCs/>
+                <w:u w:val="single"/>
               </w:rPr>
               <w:t>Environnement :</w:t>
             </w:r>
@@ -2220,7 +2230,7 @@
               <w:pStyle w:val="CorpsCV"/>
               <w:numPr>
                 <w:ilvl w:val="1"/>
-                <w:numId w:val="15"/>
+                <w:numId w:val="18"/>
               </w:numPr>
               <w:rPr>
                 <w:bCs/>
@@ -2230,21 +2240,7 @@
               <w:rPr>
                 <w:bCs/>
               </w:rPr>
-              <w:t xml:space="preserve">Langage : Apex, </w:t>
-            </w:r>
-            <w:proofErr w:type="spellStart"/>
-            <w:r>
-              <w:rPr>
-                <w:bCs/>
-              </w:rPr>
-              <w:t>VisualForce</w:t>
-            </w:r>
-            <w:proofErr w:type="spellEnd"/>
-            <w:r>
-              <w:rPr>
-                <w:bCs/>
-              </w:rPr>
-              <w:t>, HTML5, Javascript, CSS</w:t>
+              <w:t>Langage : Apex, VisualForce, HTML5, Javascript, CSS</w:t>
             </w:r>
           </w:p>
           <w:p>
@@ -2252,7 +2248,7 @@
               <w:pStyle w:val="CorpsCV"/>
               <w:numPr>
                 <w:ilvl w:val="1"/>
-                <w:numId w:val="15"/>
+                <w:numId w:val="18"/>
               </w:numPr>
               <w:rPr>
                 <w:bCs/>
@@ -2264,31 +2260,43 @@
                 <w:bCs/>
                 <w:lang w:val="en-US"/>
               </w:rPr>
-              <w:t>IDE : Sublime Text 3 avec Mavens Mate, Ant, Talend Open Studio</w:t>
+              <w:t>IDE</w:t>
             </w:r>
             <w:r>
               <w:rPr>
                 <w:bCs/>
                 <w:lang w:val="en-US"/>
               </w:rPr>
-              <w:t>, So</w:t>
+              <w:t>:</w:t>
             </w:r>
             <w:r>
               <w:rPr>
                 <w:bCs/>
                 <w:lang w:val="en-US"/>
               </w:rPr>
-              <w:t>narQube</w:t>
-            </w:r>
-          </w:p>
-          <w:p>
-            <w:pPr>
-              <w:pStyle w:val="CorpsCV"/>
+              <w:t xml:space="preserve"> Sublime Text 3 avec Mavens Mate, Ant, Talend Open Studio, SonarQube</w:t>
+            </w:r>
+            <w:r>
               <w:rPr>
                 <w:bCs/>
                 <w:lang w:val="en-US"/>
               </w:rPr>
-            </w:pPr>
+              <w:t>, Visual S</w:t>
+            </w:r>
+            <w:r>
+              <w:rPr>
+                <w:bCs/>
+                <w:lang w:val="en-US"/>
+              </w:rPr>
+              <w:t>tudio Code</w:t>
+            </w:r>
+            <w:r>
+              <w:rPr>
+                <w:bCs/>
+                <w:lang w:val="en-US"/>
+              </w:rPr>
+              <w:t>, SFDX</w:t>
+            </w:r>
           </w:p>
         </w:tc>
       </w:tr>
@@ -2329,23 +2337,54 @@
             <w:pPr>
               <w:pStyle w:val="CorpsCV"/>
               <w:rPr>
-                <w:bCs/>
-              </w:rPr>
-            </w:pPr>
-            <w:proofErr w:type="spellStart"/>
-            <w:r>
-              <w:rPr>
                 <w:b/>
                 <w:bCs/>
               </w:rPr>
-              <w:t>EuropAmiante</w:t>
-            </w:r>
-            <w:proofErr w:type="spellEnd"/>
-            <w:r>
-              <w:rPr>
-                <w:bCs/>
-              </w:rPr>
-              <w:t xml:space="preserve"> (Décembre 2017)</w:t>
+            </w:pPr>
+            <w:r>
+              <w:rPr>
+                <w:b/>
+                <w:bCs/>
+              </w:rPr>
+              <w:t xml:space="preserve">Albéa </w:t>
+            </w:r>
+          </w:p>
+          <w:p>
+            <w:pPr>
+              <w:pStyle w:val="CorpsCV"/>
+              <w:rPr>
+                <w:bCs/>
+              </w:rPr>
+            </w:pPr>
+            <w:r>
+              <w:rPr>
+                <w:bCs/>
+              </w:rPr>
+              <w:t xml:space="preserve">(Janvier 2018 </w:t>
+            </w:r>
+            <w:r>
+              <w:rPr>
+                <w:bCs/>
+              </w:rPr>
+              <w:t>–</w:t>
+            </w:r>
+            <w:r>
+              <w:rPr>
+                <w:bCs/>
+              </w:rPr>
+              <w:t xml:space="preserve"> </w:t>
+            </w:r>
+            <w:r>
+              <w:rPr>
+                <w:bCs/>
+              </w:rPr>
+              <w:t>Juin 2018</w:t>
+            </w:r>
+            <w:r>
+              <w:rPr>
+                <w:bCs/>
+              </w:rPr>
+              <w:t>)</w:t>
             </w:r>
           </w:p>
         </w:tc>
@@ -2364,6 +2403,262 @@
             <w:pPr>
               <w:pStyle w:val="CorpsCV"/>
               <w:rPr>
+                <w:bCs/>
+              </w:rPr>
+            </w:pPr>
+            <w:r>
+              <w:rPr>
+                <w:b/>
+                <w:bCs/>
+              </w:rPr>
+              <w:t>Consultant Salesforce</w:t>
+            </w:r>
+            <w:r>
+              <w:rPr>
+                <w:bCs/>
+              </w:rPr>
+              <w:t> :</w:t>
+            </w:r>
+          </w:p>
+          <w:p>
+            <w:pPr>
+              <w:pStyle w:val="CorpsCV"/>
+              <w:numPr>
+                <w:ilvl w:val="0"/>
+                <w:numId w:val="15"/>
+              </w:numPr>
+              <w:jc w:val="both"/>
+              <w:rPr>
+                <w:bCs/>
+              </w:rPr>
+            </w:pPr>
+            <w:r>
+              <w:rPr>
+                <w:bCs/>
+                <w:u w:val="single"/>
+              </w:rPr>
+              <w:t>Cadre de la mission :</w:t>
+            </w:r>
+            <w:r>
+              <w:rPr>
+                <w:bCs/>
+              </w:rPr>
+              <w:t xml:space="preserve"> </w:t>
+            </w:r>
+            <w:r>
+              <w:rPr>
+                <w:bCs/>
+              </w:rPr>
+              <w:t xml:space="preserve">Albéa est une entreprise au rayonnement mondiale qui travaille en partenariat avec de grand groupes comme l’Oréal et qui produit le packaging pour différent produit de beauté. </w:t>
+            </w:r>
+            <w:r>
+              <w:rPr>
+                <w:bCs/>
+              </w:rPr>
+              <w:t>Albéa a déployé la solution Sales Cloud pour lui permettre de piloter son activité à travers le monde. Des développements spécifiques important ont été réalisés pour répondre à une grande partie du besoin spécifique d’Albéa.</w:t>
+            </w:r>
+          </w:p>
+          <w:p>
+            <w:pPr>
+              <w:pStyle w:val="CorpsCV"/>
+              <w:numPr>
+                <w:ilvl w:val="0"/>
+                <w:numId w:val="15"/>
+              </w:numPr>
+              <w:rPr>
+                <w:bCs/>
+              </w:rPr>
+            </w:pPr>
+            <w:r>
+              <w:rPr>
+                <w:bCs/>
+                <w:u w:val="single"/>
+              </w:rPr>
+              <w:lastRenderedPageBreak/>
+              <w:t>Objectif de la mission :</w:t>
+            </w:r>
+            <w:r>
+              <w:rPr>
+                <w:bCs/>
+              </w:rPr>
+              <w:t xml:space="preserve"> Assure</w:t>
+            </w:r>
+            <w:r>
+              <w:rPr>
+                <w:bCs/>
+              </w:rPr>
+              <w:t>r</w:t>
+            </w:r>
+            <w:r>
+              <w:rPr>
+                <w:bCs/>
+              </w:rPr>
+              <w:t xml:space="preserve"> la TMA et les évolutions pour l</w:t>
+            </w:r>
+            <w:r>
+              <w:rPr>
+                <w:bCs/>
+              </w:rPr>
+              <w:t xml:space="preserve">a version 2 attendue par </w:t>
+            </w:r>
+            <w:r>
+              <w:rPr>
+                <w:bCs/>
+              </w:rPr>
+              <w:t>Albéa.</w:t>
+            </w:r>
+          </w:p>
+          <w:p>
+            <w:pPr>
+              <w:pStyle w:val="CorpsCV"/>
+              <w:numPr>
+                <w:ilvl w:val="0"/>
+                <w:numId w:val="15"/>
+              </w:numPr>
+              <w:rPr>
+                <w:bCs/>
+              </w:rPr>
+            </w:pPr>
+            <w:r>
+              <w:rPr>
+                <w:bCs/>
+              </w:rPr>
+              <w:t>Environnement :</w:t>
+            </w:r>
+          </w:p>
+          <w:p>
+            <w:pPr>
+              <w:pStyle w:val="CorpsCV"/>
+              <w:numPr>
+                <w:ilvl w:val="1"/>
+                <w:numId w:val="15"/>
+              </w:numPr>
+              <w:rPr>
+                <w:bCs/>
+              </w:rPr>
+            </w:pPr>
+            <w:r>
+              <w:rPr>
+                <w:bCs/>
+              </w:rPr>
+              <w:t>Langage : Apex, VisualForce, HTML5, Javascript, CSS</w:t>
+            </w:r>
+          </w:p>
+          <w:p>
+            <w:pPr>
+              <w:pStyle w:val="CorpsCV"/>
+              <w:numPr>
+                <w:ilvl w:val="1"/>
+                <w:numId w:val="15"/>
+              </w:numPr>
+              <w:rPr>
+                <w:bCs/>
+                <w:lang w:val="en-US"/>
+              </w:rPr>
+            </w:pPr>
+            <w:r>
+              <w:rPr>
+                <w:bCs/>
+                <w:lang w:val="en-US"/>
+              </w:rPr>
+              <w:t>IDE : Sublime Text 3 avec Mavens Mate, Ant, Talend Open Studio</w:t>
+            </w:r>
+            <w:r>
+              <w:rPr>
+                <w:bCs/>
+                <w:lang w:val="en-US"/>
+              </w:rPr>
+              <w:t>, So</w:t>
+            </w:r>
+            <w:r>
+              <w:rPr>
+                <w:bCs/>
+                <w:lang w:val="en-US"/>
+              </w:rPr>
+              <w:t>narQube</w:t>
+            </w:r>
+          </w:p>
+          <w:p>
+            <w:pPr>
+              <w:pStyle w:val="CorpsCV"/>
+              <w:rPr>
+                <w:bCs/>
+                <w:lang w:val="en-US"/>
+              </w:rPr>
+            </w:pPr>
+          </w:p>
+        </w:tc>
+      </w:tr>
+      <w:tr>
+        <w:tc>
+          <w:tcPr>
+            <w:tcW w:w="1796" w:type="dxa"/>
+            <w:vMerge/>
+            <w:tcBorders>
+              <w:top w:val="nil"/>
+              <w:left w:val="nil"/>
+              <w:bottom w:val="nil"/>
+              <w:right w:val="nil"/>
+            </w:tcBorders>
+            <w:shd w:val="clear" w:color="auto" w:fill="auto"/>
+          </w:tcPr>
+          <w:p>
+            <w:pPr>
+              <w:pStyle w:val="CorpsCV"/>
+              <w:rPr>
+                <w:lang w:val="en-US"/>
+              </w:rPr>
+            </w:pPr>
+          </w:p>
+        </w:tc>
+        <w:tc>
+          <w:tcPr>
+            <w:tcW w:w="1869" w:type="dxa"/>
+            <w:tcBorders>
+              <w:top w:val="nil"/>
+              <w:left w:val="nil"/>
+              <w:bottom w:val="nil"/>
+              <w:right w:val="nil"/>
+            </w:tcBorders>
+            <w:shd w:val="clear" w:color="auto" w:fill="auto"/>
+          </w:tcPr>
+          <w:p>
+            <w:pPr>
+              <w:pStyle w:val="CorpsCV"/>
+              <w:rPr>
+                <w:bCs/>
+              </w:rPr>
+            </w:pPr>
+            <w:r>
+              <w:rPr>
+                <w:b/>
+                <w:bCs/>
+              </w:rPr>
+              <w:t>EuropAmiante</w:t>
+            </w:r>
+            <w:r>
+              <w:rPr>
+                <w:bCs/>
+              </w:rPr>
+              <w:t xml:space="preserve"> (Décembre 2017)</w:t>
+            </w:r>
+          </w:p>
+        </w:tc>
+        <w:tc>
+          <w:tcPr>
+            <w:tcW w:w="7382" w:type="dxa"/>
+            <w:tcBorders>
+              <w:top w:val="nil"/>
+              <w:left w:val="nil"/>
+              <w:bottom w:val="nil"/>
+              <w:right w:val="nil"/>
+            </w:tcBorders>
+            <w:shd w:val="clear" w:color="auto" w:fill="auto"/>
+          </w:tcPr>
+          <w:p>
+            <w:pPr>
+              <w:pStyle w:val="CorpsCV"/>
+              <w:rPr>
                 <w:b/>
               </w:rPr>
             </w:pPr>
@@ -2403,21 +2698,7 @@
               <w:rPr>
                 <w:bCs/>
               </w:rPr>
-              <w:t xml:space="preserve"> </w:t>
-            </w:r>
-            <w:proofErr w:type="spellStart"/>
-            <w:r>
-              <w:rPr>
-                <w:bCs/>
-              </w:rPr>
-              <w:t>EuropAmiante</w:t>
-            </w:r>
-            <w:proofErr w:type="spellEnd"/>
-            <w:r>
-              <w:rPr>
-                <w:bCs/>
-              </w:rPr>
-              <w:t xml:space="preserve"> est une </w:t>
+              <w:t xml:space="preserve"> EuropAmiante est une </w:t>
             </w:r>
             <w:r>
               <w:rPr>
@@ -2528,21 +2809,7 @@
               <w:rPr>
                 <w:bCs/>
               </w:rPr>
-              <w:t xml:space="preserve">Langage : Apex, </w:t>
-            </w:r>
-            <w:proofErr w:type="spellStart"/>
-            <w:r>
-              <w:rPr>
-                <w:bCs/>
-              </w:rPr>
-              <w:t>VisualForce</w:t>
-            </w:r>
-            <w:proofErr w:type="spellEnd"/>
-            <w:r>
-              <w:rPr>
-                <w:bCs/>
-              </w:rPr>
-              <w:t>, HTML5, Javascript, CSS</w:t>
+              <w:t>Langage : Apex, VisualForce, HTML5, Javascript, CSS</w:t>
             </w:r>
           </w:p>
           <w:p>
@@ -2560,35 +2827,7 @@
               <w:rPr>
                 <w:bCs/>
               </w:rPr>
-              <w:t xml:space="preserve">IDE : Sublime </w:t>
-            </w:r>
-            <w:proofErr w:type="spellStart"/>
-            <w:r>
-              <w:rPr>
-                <w:bCs/>
-              </w:rPr>
-              <w:t>Text</w:t>
-            </w:r>
-            <w:proofErr w:type="spellEnd"/>
-            <w:r>
-              <w:rPr>
-                <w:bCs/>
-              </w:rPr>
-              <w:t xml:space="preserve"> 3 avec </w:t>
-            </w:r>
-            <w:proofErr w:type="spellStart"/>
-            <w:r>
-              <w:rPr>
-                <w:bCs/>
-              </w:rPr>
-              <w:t>Mavens</w:t>
-            </w:r>
-            <w:proofErr w:type="spellEnd"/>
-            <w:r>
-              <w:rPr>
-                <w:bCs/>
-              </w:rPr>
-              <w:t xml:space="preserve"> Mate, Ant, Talend Open Studio</w:t>
+              <w:t>IDE : Sublime Text 3 avec Mavens Mate, Ant, Talend Open Studio</w:t>
             </w:r>
           </w:p>
           <w:p>
@@ -2667,7 +2906,6 @@
               <w:pStyle w:val="CorpsCV"/>
             </w:pPr>
             <w:r>
-              <w:lastRenderedPageBreak/>
               <w:t xml:space="preserve">Juin 2017 – </w:t>
             </w:r>
             <w:r>
@@ -2921,47 +3159,7 @@
                 <w:sz w:val="20"/>
                 <w:szCs w:val="24"/>
               </w:rPr>
-              <w:t xml:space="preserve">Dans le cadre du centre de service mis en place en interne chez Europcar, l’équipe en charge des outils Salesforce va répondre aussi bien sur les </w:t>
-            </w:r>
-            <w:proofErr w:type="spellStart"/>
-            <w:r>
-              <w:rPr>
-                <w:rFonts w:ascii="Arial" w:hAnsi="Arial" w:cs="Arial"/>
-                <w:bCs/>
-                <w:sz w:val="20"/>
-                <w:szCs w:val="24"/>
-              </w:rPr>
-              <w:t>RFCs</w:t>
-            </w:r>
-            <w:proofErr w:type="spellEnd"/>
-            <w:r>
-              <w:rPr>
-                <w:rFonts w:ascii="Arial" w:hAnsi="Arial" w:cs="Arial"/>
-                <w:bCs/>
-                <w:sz w:val="20"/>
-                <w:szCs w:val="24"/>
-              </w:rPr>
-              <w:t xml:space="preserve"> que sur les incidents. Pour les </w:t>
-            </w:r>
-            <w:proofErr w:type="spellStart"/>
-            <w:r>
-              <w:rPr>
-                <w:rFonts w:ascii="Arial" w:hAnsi="Arial" w:cs="Arial"/>
-                <w:bCs/>
-                <w:sz w:val="20"/>
-                <w:szCs w:val="24"/>
-              </w:rPr>
-              <w:t>RFCs</w:t>
-            </w:r>
-            <w:proofErr w:type="spellEnd"/>
-            <w:r>
-              <w:rPr>
-                <w:rFonts w:ascii="Arial" w:hAnsi="Arial" w:cs="Arial"/>
-                <w:bCs/>
-                <w:sz w:val="20"/>
-                <w:szCs w:val="24"/>
-              </w:rPr>
-              <w:t>, l’objectif est de challenger les équipes métiers pour s’assurer de leurs besoins.</w:t>
+              <w:t>Dans le cadre du centre de service mis en place en interne chez Europcar, l’équipe en charge des outils Salesforce va répondre aussi bien sur les RFCs que sur les incidents. Pour les RFCs, l’objectif est de challenger les équipes métiers pour s’assurer de leurs besoins.</w:t>
             </w:r>
           </w:p>
           <w:p>
@@ -2999,21 +3197,7 @@
               <w:rPr>
                 <w:bCs/>
               </w:rPr>
-              <w:t xml:space="preserve">Langage : Apex, </w:t>
-            </w:r>
-            <w:proofErr w:type="spellStart"/>
-            <w:r>
-              <w:rPr>
-                <w:bCs/>
-              </w:rPr>
-              <w:t>VisualForce</w:t>
-            </w:r>
-            <w:proofErr w:type="spellEnd"/>
-            <w:r>
-              <w:rPr>
-                <w:bCs/>
-              </w:rPr>
-              <w:t>, HTML5, Javascript, CSS</w:t>
+              <w:t>Langage : Apex, VisualForce, HTML5, Javascript, CSS</w:t>
             </w:r>
           </w:p>
           <w:p>
@@ -3084,13 +3268,8 @@
             <w:pPr>
               <w:pStyle w:val="CorpsCV"/>
             </w:pPr>
-            <w:proofErr w:type="spellStart"/>
-            <w:r>
-              <w:t>Decembre</w:t>
-            </w:r>
-            <w:proofErr w:type="spellEnd"/>
-            <w:r>
-              <w:t xml:space="preserve"> 2012</w:t>
+            <w:r>
+              <w:t>Decembre 2012</w:t>
             </w:r>
             <w:r>
               <w:t xml:space="preserve"> – </w:t>
@@ -3121,23 +3300,13 @@
                 <w:u w:val="single"/>
               </w:rPr>
             </w:pPr>
-            <w:proofErr w:type="spellStart"/>
             <w:r>
               <w:rPr>
                 <w:b/>
                 <w:bCs/>
                 <w:u w:val="single"/>
               </w:rPr>
-              <w:t>Experis</w:t>
-            </w:r>
-            <w:proofErr w:type="spellEnd"/>
-            <w:r>
-              <w:rPr>
-                <w:b/>
-                <w:bCs/>
-                <w:u w:val="single"/>
-              </w:rPr>
-              <w:t xml:space="preserve"> IT – </w:t>
+              <w:t xml:space="preserve">Experis IT – </w:t>
             </w:r>
             <w:r>
               <w:rPr>
@@ -3244,23 +3413,7 @@
                 <w:b/>
                 <w:bCs/>
               </w:rPr>
-              <w:t xml:space="preserve">Support technico-fonctionnel pour </w:t>
-            </w:r>
-            <w:proofErr w:type="spellStart"/>
-            <w:r>
-              <w:rPr>
-                <w:b/>
-                <w:bCs/>
-              </w:rPr>
-              <w:t>AllIn</w:t>
-            </w:r>
-            <w:proofErr w:type="spellEnd"/>
-            <w:r>
-              <w:rPr>
-                <w:b/>
-                <w:bCs/>
-              </w:rPr>
-              <w:t> :</w:t>
+              <w:t>Support technico-fonctionnel pour AllIn :</w:t>
             </w:r>
           </w:p>
           <w:p>
@@ -3420,21 +3573,7 @@
               <w:rPr>
                 <w:bCs/>
               </w:rPr>
-              <w:t xml:space="preserve">Langage : Apex, </w:t>
-            </w:r>
-            <w:proofErr w:type="spellStart"/>
-            <w:r>
-              <w:rPr>
-                <w:bCs/>
-              </w:rPr>
-              <w:t>VisualForce</w:t>
-            </w:r>
-            <w:proofErr w:type="spellEnd"/>
-            <w:r>
-              <w:rPr>
-                <w:bCs/>
-              </w:rPr>
-              <w:t>, HTML5, Javascript, CSS</w:t>
+              <w:t>Langage : Apex, VisualForce, HTML5, Javascript, CSS</w:t>
             </w:r>
           </w:p>
           <w:p>
@@ -3526,23 +3665,7 @@
                 <w:b/>
                 <w:bCs/>
               </w:rPr>
-              <w:t xml:space="preserve">Euler </w:t>
-            </w:r>
-            <w:proofErr w:type="spellStart"/>
-            <w:r>
-              <w:rPr>
-                <w:b/>
-                <w:bCs/>
-              </w:rPr>
-              <w:t>Hermes</w:t>
-            </w:r>
-            <w:proofErr w:type="spellEnd"/>
-            <w:r>
-              <w:rPr>
-                <w:b/>
-                <w:bCs/>
-              </w:rPr>
-              <w:t xml:space="preserve"> </w:t>
+              <w:t xml:space="preserve">Euler Hermes </w:t>
             </w:r>
           </w:p>
           <w:p>
@@ -3596,39 +3719,7 @@
                 <w:b/>
                 <w:bCs/>
               </w:rPr>
-              <w:t>Déploiement de l’</w:t>
-            </w:r>
-            <w:proofErr w:type="spellStart"/>
-            <w:r>
-              <w:rPr>
-                <w:b/>
-                <w:bCs/>
-              </w:rPr>
-              <w:t>AppExchange</w:t>
-            </w:r>
-            <w:proofErr w:type="spellEnd"/>
-            <w:r>
-              <w:rPr>
-                <w:b/>
-                <w:bCs/>
-              </w:rPr>
-              <w:t xml:space="preserve"> </w:t>
-            </w:r>
-            <w:proofErr w:type="spellStart"/>
-            <w:r>
-              <w:rPr>
-                <w:b/>
-                <w:bCs/>
-              </w:rPr>
-              <w:t>Marketo</w:t>
-            </w:r>
-            <w:proofErr w:type="spellEnd"/>
-            <w:r>
-              <w:rPr>
-                <w:b/>
-                <w:bCs/>
-              </w:rPr>
-              <w:t> :</w:t>
+              <w:t>Déploiement de l’AppExchange Marketo :</w:t>
             </w:r>
           </w:p>
           <w:p>
@@ -3659,83 +3750,20 @@
               <w:rPr>
                 <w:bCs/>
               </w:rPr>
-              <w:t>Euler-</w:t>
-            </w:r>
-            <w:proofErr w:type="spellStart"/>
-            <w:r>
-              <w:rPr>
-                <w:bCs/>
-              </w:rPr>
-              <w:t>Hermes</w:t>
-            </w:r>
-            <w:proofErr w:type="spellEnd"/>
-            <w:r>
-              <w:rPr>
-                <w:bCs/>
-              </w:rPr>
-              <w:t xml:space="preserve"> est une société d’assurance-crédit. </w:t>
-            </w:r>
-            <w:r>
-              <w:rPr>
-                <w:bCs/>
-              </w:rPr>
-              <w:t>Dans le cadre de la gestion du traitement marketing au sein d’Euler-</w:t>
-            </w:r>
-            <w:proofErr w:type="spellStart"/>
-            <w:r>
-              <w:rPr>
-                <w:bCs/>
-              </w:rPr>
-              <w:t>Hermes</w:t>
-            </w:r>
-            <w:proofErr w:type="spellEnd"/>
-            <w:r>
-              <w:rPr>
-                <w:bCs/>
-              </w:rPr>
-              <w:t xml:space="preserve">, le besoin de mettre en place une plateforme d’automatisation s’est révélé nécessaire. Le choix des équipes métiers s’est dirigé vers </w:t>
-            </w:r>
-            <w:proofErr w:type="spellStart"/>
-            <w:r>
-              <w:rPr>
-                <w:bCs/>
-              </w:rPr>
-              <w:t>Marketo</w:t>
-            </w:r>
-            <w:proofErr w:type="spellEnd"/>
-            <w:r>
-              <w:rPr>
-                <w:bCs/>
-              </w:rPr>
-              <w:t xml:space="preserve">. Cet outil en ligne assure un meilleur traitement des pistes marketing à travers du lead </w:t>
-            </w:r>
-            <w:proofErr w:type="spellStart"/>
-            <w:r>
-              <w:rPr>
-                <w:bCs/>
-              </w:rPr>
-              <w:t>scoring</w:t>
-            </w:r>
-            <w:proofErr w:type="spellEnd"/>
-            <w:r>
-              <w:rPr>
-                <w:bCs/>
-              </w:rPr>
-              <w:t xml:space="preserve"> pour ensuite déversé ces informations dans </w:t>
-            </w:r>
-            <w:proofErr w:type="spellStart"/>
-            <w:r>
-              <w:rPr>
-                <w:bCs/>
-              </w:rPr>
-              <w:t>Copernicus</w:t>
-            </w:r>
-            <w:proofErr w:type="spellEnd"/>
-            <w:r>
-              <w:rPr>
-                <w:bCs/>
-              </w:rPr>
-              <w:t>, qui est le nom de l’instance Salesforce chez E.-H.</w:t>
+              <w:t xml:space="preserve">Euler-Hermes est une société d’assurance-crédit. </w:t>
+            </w:r>
+            <w:r>
+              <w:rPr>
+                <w:bCs/>
+              </w:rPr>
+              <w:t xml:space="preserve">Dans le cadre de la gestion du traitement marketing au sein d’Euler-Hermes, le besoin de mettre en place une plateforme d’automatisation s’est révélé nécessaire. Le choix des équipes métiers s’est dirigé vers Marketo. Cet outil en ligne assure un meilleur traitement des pistes </w:t>
+            </w:r>
+            <w:r>
+              <w:rPr>
+                <w:bCs/>
+              </w:rPr>
+              <w:lastRenderedPageBreak/>
+              <w:t>marketing à travers du lead scoring pour ensuite déversé ces informations dans Copernicus, qui est le nom de l’instance Salesforce chez E.-H.</w:t>
             </w:r>
           </w:p>
           <w:p>
@@ -3760,35 +3788,7 @@
               <w:rPr>
                 <w:bCs/>
               </w:rPr>
-              <w:t xml:space="preserve"> L’objectif était d’assurer la mise en place de l’</w:t>
-            </w:r>
-            <w:proofErr w:type="spellStart"/>
-            <w:r>
-              <w:rPr>
-                <w:bCs/>
-              </w:rPr>
-              <w:t>AppExchange</w:t>
-            </w:r>
-            <w:proofErr w:type="spellEnd"/>
-            <w:r>
-              <w:rPr>
-                <w:bCs/>
-              </w:rPr>
-              <w:t xml:space="preserve"> </w:t>
-            </w:r>
-            <w:proofErr w:type="spellStart"/>
-            <w:r>
-              <w:rPr>
-                <w:bCs/>
-              </w:rPr>
-              <w:t>marketo</w:t>
-            </w:r>
-            <w:proofErr w:type="spellEnd"/>
-            <w:r>
-              <w:rPr>
-                <w:bCs/>
-              </w:rPr>
-              <w:t xml:space="preserve"> par rapport à l’existant au niveau de l’existant. Il était aussi nécessaire d’encadrer un développeur junior qui est arrivé en renfort sur le déploiement de cet outil. Une fois le projet délivré, le besoin a évolué vers un soutien pour l’interaction de Salesforce au sein du SI d’E.H. Un support technique de niveau 3 a aussi était réalisé.</w:t>
+              <w:t xml:space="preserve"> L’objectif était d’assurer la mise en place de l’AppExchange marketo par rapport à l’existant au niveau de l’existant. Il était aussi nécessaire d’encadrer un développeur junior qui est arrivé en renfort sur le déploiement de cet outil. Une fois le projet délivré, le besoin a évolué vers un soutien pour l’interaction de Salesforce au sein du SI d’E.H. Un support technique de niveau 3 a aussi était réalisé.</w:t>
             </w:r>
           </w:p>
           <w:p>
@@ -3826,21 +3826,7 @@
               <w:rPr>
                 <w:bCs/>
               </w:rPr>
-              <w:t xml:space="preserve">Langage : Apex, </w:t>
-            </w:r>
-            <w:proofErr w:type="spellStart"/>
-            <w:r>
-              <w:rPr>
-                <w:bCs/>
-              </w:rPr>
-              <w:t>VisualForce</w:t>
-            </w:r>
-            <w:proofErr w:type="spellEnd"/>
-            <w:r>
-              <w:rPr>
-                <w:bCs/>
-              </w:rPr>
-              <w:t>, HTML5, Javascript, CSS</w:t>
+              <w:t>Langage : Apex, VisualForce, HTML5, Javascript, CSS</w:t>
             </w:r>
           </w:p>
           <w:p>
@@ -4009,19 +3995,11 @@
               </w:rPr>
               <w:t xml:space="preserve"> </w:t>
             </w:r>
-            <w:proofErr w:type="spellStart"/>
-            <w:r>
-              <w:rPr>
-                <w:bCs/>
-              </w:rPr>
-              <w:t>Experis</w:t>
-            </w:r>
-            <w:proofErr w:type="spellEnd"/>
-            <w:r>
-              <w:rPr>
-                <w:bCs/>
-              </w:rPr>
-              <w:t xml:space="preserve"> IT est une filiale de Manpower. </w:t>
+            <w:r>
+              <w:rPr>
+                <w:bCs/>
+              </w:rPr>
+              <w:t xml:space="preserve">Experis IT est une filiale de Manpower. </w:t>
             </w:r>
             <w:r>
               <w:rPr>
@@ -4051,21 +4029,7 @@
               <w:rPr>
                 <w:bCs/>
               </w:rPr>
-              <w:t>st de développer une activité de consulting IT. C’est avec cet volonté qu’</w:t>
-            </w:r>
-            <w:proofErr w:type="spellStart"/>
-            <w:r>
-              <w:rPr>
-                <w:bCs/>
-              </w:rPr>
-              <w:t>Experis</w:t>
-            </w:r>
-            <w:proofErr w:type="spellEnd"/>
-            <w:r>
-              <w:rPr>
-                <w:bCs/>
-              </w:rPr>
-              <w:t xml:space="preserve"> IT à investie dans un CRM pour suivre son activité commerciale : leur choix s’est porté sur Salesforce. </w:t>
+              <w:t xml:space="preserve">st de développer une activité de consulting IT. C’est avec cet volonté qu’Experis IT à investie dans un CRM pour suivre son activité commerciale : leur choix s’est porté sur Salesforce. </w:t>
             </w:r>
           </w:p>
           <w:p>
@@ -4218,21 +4182,7 @@
               <w:rPr>
                 <w:bCs/>
               </w:rPr>
-              <w:t xml:space="preserve">Langage : Apex, </w:t>
-            </w:r>
-            <w:proofErr w:type="spellStart"/>
-            <w:r>
-              <w:rPr>
-                <w:bCs/>
-              </w:rPr>
-              <w:t>VisualForce</w:t>
-            </w:r>
-            <w:proofErr w:type="spellEnd"/>
-            <w:r>
-              <w:rPr>
-                <w:bCs/>
-              </w:rPr>
-              <w:t>, HTML5, Javascript, CSS</w:t>
+              <w:t>Langage : Apex, VisualForce, HTML5, Javascript, CSS</w:t>
             </w:r>
           </w:p>
           <w:p>
@@ -4371,15 +4321,7 @@
               </w:numPr>
             </w:pPr>
             <w:r>
-              <w:t>Utilisation d’</w:t>
-            </w:r>
-            <w:proofErr w:type="spellStart"/>
-            <w:r>
-              <w:t>OpenMP</w:t>
-            </w:r>
-            <w:proofErr w:type="spellEnd"/>
-            <w:r>
-              <w:t xml:space="preserve"> et de MPI pour la mise en parallèle du programme. </w:t>
+              <w:t xml:space="preserve">Utilisation d’OpenMP et de MPI pour la mise en parallèle du programme. </w:t>
             </w:r>
           </w:p>
           <w:p>
@@ -4391,15 +4333,7 @@
               </w:numPr>
             </w:pPr>
             <w:r>
-              <w:t xml:space="preserve">Travaux effectués en collaboration avec une équipe de l’université de </w:t>
-            </w:r>
-            <w:proofErr w:type="spellStart"/>
-            <w:r>
-              <w:t>Tsukuba</w:t>
-            </w:r>
-            <w:proofErr w:type="spellEnd"/>
-            <w:r>
-              <w:t xml:space="preserve"> au Japon.</w:t>
+              <w:t>Travaux effectués en collaboration avec une équipe de l’université de Tsukuba au Japon.</w:t>
             </w:r>
           </w:p>
           <w:p>
@@ -4411,18 +4345,8 @@
               </w:numPr>
             </w:pPr>
             <w:r>
-              <w:t xml:space="preserve">Environnement : C/C++, </w:t>
-            </w:r>
-            <w:proofErr w:type="spellStart"/>
-            <w:r>
-              <w:t>OpenMP</w:t>
-            </w:r>
-            <w:proofErr w:type="spellEnd"/>
-            <w:r>
-              <w:t>/MPI, Linux (Cluster).</w:t>
-            </w:r>
-            <w:bookmarkStart w:id="0" w:name="_GoBack"/>
-            <w:bookmarkEnd w:id="0"/>
+              <w:t>Environnement : C/C++, OpenMP/MPI, Linux (Cluster).</w:t>
+            </w:r>
           </w:p>
         </w:tc>
       </w:tr>
@@ -4531,25 +4455,7 @@
                 <w:sz w:val="20"/>
                 <w:szCs w:val="20"/>
               </w:rPr>
-              <w:t xml:space="preserve">Mathématique (Analyse fonctionnelle, Analyse Matricielle), Physique (Équation des ondes), Intelligence Artificielle (Système multi-agent, </w:t>
-            </w:r>
-            <w:proofErr w:type="spellStart"/>
-            <w:r>
-              <w:rPr>
-                <w:rFonts w:ascii="Arial" w:hAnsi="Arial"/>
-                <w:sz w:val="20"/>
-                <w:szCs w:val="20"/>
-              </w:rPr>
-              <w:t>Data-mining</w:t>
-            </w:r>
-            <w:proofErr w:type="spellEnd"/>
-            <w:r>
-              <w:rPr>
-                <w:rFonts w:ascii="Arial" w:hAnsi="Arial"/>
-                <w:sz w:val="20"/>
-                <w:szCs w:val="20"/>
-              </w:rPr>
-              <w:t>).</w:t>
+              <w:t>Mathématique (Analyse fonctionnelle, Analyse Matricielle), Physique (Équation des ondes), Intelligence Artificielle (Système multi-agent, Data-mining).</w:t>
             </w:r>
           </w:p>
         </w:tc>
@@ -4683,15 +4589,7 @@
         <w:t>Japonais</w:t>
       </w:r>
       <w:r>
-        <w:t xml:space="preserve"> : scolaire (séjour dans un cadre professionnel, </w:t>
-      </w:r>
-      <w:proofErr w:type="spellStart"/>
-      <w:r>
-        <w:t>Tsukuba</w:t>
-      </w:r>
-      <w:proofErr w:type="spellEnd"/>
-      <w:r>
-        <w:t>, Japon)</w:t>
+        <w:t> : scolaire (séjour dans un cadre professionnel, Tsukuba, Japon)</w:t>
       </w:r>
     </w:p>
     <w:p>
@@ -4826,15 +4724,7 @@
               <w:pStyle w:val="CorpsCV"/>
             </w:pPr>
             <w:r>
-              <w:t>Développement d’applications en 3D (</w:t>
-            </w:r>
-            <w:proofErr w:type="spellStart"/>
-            <w:r>
-              <w:t>Unreal</w:t>
-            </w:r>
-            <w:proofErr w:type="spellEnd"/>
-            <w:r>
-              <w:t xml:space="preserve"> Engine 4)</w:t>
+              <w:t>Développement d’applications en 3D (Unreal Engine 4)</w:t>
             </w:r>
             <w:r>
               <w:t>, IoT (Raspberry &amp; Arduino)</w:t>
@@ -7029,6 +6919,119 @@
     </w:lvl>
   </w:abstractNum>
   <w:abstractNum w:abstractNumId="17" w15:restartNumberingAfterBreak="0">
+    <w:nsid w:val="6F502328"/>
+    <w:multiLevelType w:val="hybridMultilevel"/>
+    <w:tmpl w:val="DF2636CC"/>
+    <w:lvl w:ilvl="0" w:tplc="040C0001">
+      <w:start w:val="1"/>
+      <w:numFmt w:val="bullet"/>
+      <w:lvlText w:val=""/>
+      <w:lvlJc w:val="left"/>
+      <w:pPr>
+        <w:ind w:left="720" w:hanging="360"/>
+      </w:pPr>
+      <w:rPr>
+        <w:rFonts w:ascii="Symbol" w:hAnsi="Symbol" w:hint="default"/>
+      </w:rPr>
+    </w:lvl>
+    <w:lvl w:ilvl="1" w:tplc="040C0003">
+      <w:start w:val="1"/>
+      <w:numFmt w:val="bullet"/>
+      <w:lvlText w:val="o"/>
+      <w:lvlJc w:val="left"/>
+      <w:pPr>
+        <w:ind w:left="1440" w:hanging="360"/>
+      </w:pPr>
+      <w:rPr>
+        <w:rFonts w:ascii="Courier New" w:hAnsi="Courier New" w:cs="Courier New" w:hint="default"/>
+      </w:rPr>
+    </w:lvl>
+    <w:lvl w:ilvl="2" w:tplc="040C0005" w:tentative="1">
+      <w:start w:val="1"/>
+      <w:numFmt w:val="bullet"/>
+      <w:lvlText w:val=""/>
+      <w:lvlJc w:val="left"/>
+      <w:pPr>
+        <w:ind w:left="2160" w:hanging="360"/>
+      </w:pPr>
+      <w:rPr>
+        <w:rFonts w:ascii="Wingdings" w:hAnsi="Wingdings" w:hint="default"/>
+      </w:rPr>
+    </w:lvl>
+    <w:lvl w:ilvl="3" w:tplc="040C0001" w:tentative="1">
+      <w:start w:val="1"/>
+      <w:numFmt w:val="bullet"/>
+      <w:lvlText w:val=""/>
+      <w:lvlJc w:val="left"/>
+      <w:pPr>
+        <w:ind w:left="2880" w:hanging="360"/>
+      </w:pPr>
+      <w:rPr>
+        <w:rFonts w:ascii="Symbol" w:hAnsi="Symbol" w:hint="default"/>
+      </w:rPr>
+    </w:lvl>
+    <w:lvl w:ilvl="4" w:tplc="040C0003" w:tentative="1">
+      <w:start w:val="1"/>
+      <w:numFmt w:val="bullet"/>
+      <w:lvlText w:val="o"/>
+      <w:lvlJc w:val="left"/>
+      <w:pPr>
+        <w:ind w:left="3600" w:hanging="360"/>
+      </w:pPr>
+      <w:rPr>
+        <w:rFonts w:ascii="Courier New" w:hAnsi="Courier New" w:cs="Courier New" w:hint="default"/>
+      </w:rPr>
+    </w:lvl>
+    <w:lvl w:ilvl="5" w:tplc="040C0005" w:tentative="1">
+      <w:start w:val="1"/>
+      <w:numFmt w:val="bullet"/>
+      <w:lvlText w:val=""/>
+      <w:lvlJc w:val="left"/>
+      <w:pPr>
+        <w:ind w:left="4320" w:hanging="360"/>
+      </w:pPr>
+      <w:rPr>
+        <w:rFonts w:ascii="Wingdings" w:hAnsi="Wingdings" w:hint="default"/>
+      </w:rPr>
+    </w:lvl>
+    <w:lvl w:ilvl="6" w:tplc="040C0001" w:tentative="1">
+      <w:start w:val="1"/>
+      <w:numFmt w:val="bullet"/>
+      <w:lvlText w:val=""/>
+      <w:lvlJc w:val="left"/>
+      <w:pPr>
+        <w:ind w:left="5040" w:hanging="360"/>
+      </w:pPr>
+      <w:rPr>
+        <w:rFonts w:ascii="Symbol" w:hAnsi="Symbol" w:hint="default"/>
+      </w:rPr>
+    </w:lvl>
+    <w:lvl w:ilvl="7" w:tplc="040C0003" w:tentative="1">
+      <w:start w:val="1"/>
+      <w:numFmt w:val="bullet"/>
+      <w:lvlText w:val="o"/>
+      <w:lvlJc w:val="left"/>
+      <w:pPr>
+        <w:ind w:left="5760" w:hanging="360"/>
+      </w:pPr>
+      <w:rPr>
+        <w:rFonts w:ascii="Courier New" w:hAnsi="Courier New" w:cs="Courier New" w:hint="default"/>
+      </w:rPr>
+    </w:lvl>
+    <w:lvl w:ilvl="8" w:tplc="040C0005" w:tentative="1">
+      <w:start w:val="1"/>
+      <w:numFmt w:val="bullet"/>
+      <w:lvlText w:val=""/>
+      <w:lvlJc w:val="left"/>
+      <w:pPr>
+        <w:ind w:left="6480" w:hanging="360"/>
+      </w:pPr>
+      <w:rPr>
+        <w:rFonts w:ascii="Wingdings" w:hAnsi="Wingdings" w:hint="default"/>
+      </w:rPr>
+    </w:lvl>
+  </w:abstractNum>
+  <w:abstractNum w:abstractNumId="18" w15:restartNumberingAfterBreak="0">
     <w:nsid w:val="70CA44F3"/>
     <w:multiLevelType w:val="hybridMultilevel"/>
     <w:tmpl w:val="BFBC1008"/>
@@ -7141,7 +7144,7 @@
       </w:rPr>
     </w:lvl>
   </w:abstractNum>
-  <w:abstractNum w:abstractNumId="18" w15:restartNumberingAfterBreak="0">
+  <w:abstractNum w:abstractNumId="19" w15:restartNumberingAfterBreak="0">
     <w:nsid w:val="7CD5535A"/>
     <w:multiLevelType w:val="multilevel"/>
     <w:tmpl w:val="B6E8542C"/>
@@ -7285,7 +7288,7 @@
     <w:abstractNumId w:val="1"/>
   </w:num>
   <w:num w:numId="2">
-    <w:abstractNumId w:val="18"/>
+    <w:abstractNumId w:val="19"/>
   </w:num>
   <w:num w:numId="3">
     <w:abstractNumId w:val="12"/>
@@ -7318,7 +7321,7 @@
     <w:abstractNumId w:val="7"/>
   </w:num>
   <w:num w:numId="13">
-    <w:abstractNumId w:val="17"/>
+    <w:abstractNumId w:val="18"/>
   </w:num>
   <w:num w:numId="14">
     <w:abstractNumId w:val="4"/>
@@ -7338,6 +7341,9 @@
   <w:num w:numId="19">
     <w:abstractNumId w:val="0"/>
   </w:num>
+  <w:num w:numId="20">
+    <w:abstractNumId w:val="17"/>
+  </w:num>
 </w:numbering>
 </file>
 
@@ -7358,7 +7364,7 @@
       </w:pPr>
     </w:pPrDefault>
   </w:docDefaults>
-  <w:latentStyles w:defLockedState="0" w:defUIPriority="99" w:defSemiHidden="0" w:defUnhideWhenUsed="0" w:defQFormat="0" w:count="375">
+  <w:latentStyles w:defLockedState="0" w:defUIPriority="99" w:defSemiHidden="0" w:defUnhideWhenUsed="0" w:defQFormat="0" w:count="377">
     <w:lsdException w:name="Normal" w:uiPriority="0" w:qFormat="1"/>
     <w:lsdException w:name="heading 1" w:uiPriority="9" w:qFormat="1"/>
     <w:lsdException w:name="heading 2" w:semiHidden="1" w:uiPriority="9" w:unhideWhenUsed="1" w:qFormat="1"/>
@@ -7734,6 +7740,8 @@
     <w:lsdException w:name="Smart Hyperlink" w:semiHidden="1" w:unhideWhenUsed="1"/>
     <w:lsdException w:name="Hashtag" w:semiHidden="1" w:unhideWhenUsed="1"/>
     <w:lsdException w:name="Unresolved Mention" w:semiHidden="1" w:unhideWhenUsed="1"/>
+    <w:lsdException w:name="Smart Link" w:semiHidden="1" w:unhideWhenUsed="1"/>
+    <w:lsdException w:name="Smart Link Error" w:semiHidden="1" w:unhideWhenUsed="1"/>
   </w:latentStyles>
   <w:style w:type="paragraph" w:default="1" w:styleId="Normal">
     <w:name w:val="Normal"/>

</xml_diff>